<commit_message>
2022-04-12 add 2 problem
</commit_message>
<xml_diff>
--- a/프로그래머스 코딩테스트 풀이.docx
+++ b/프로그래머스 코딩테스트 풀이.docx
@@ -19355,13 +19355,7 @@
         <w:t>))</w:t>
       </w:r>
     </w:p>
-    <w:p>
-      <w:pPr>
-        <w:rPr>
-          <w:rFonts w:hint="eastAsia"/>
-        </w:rPr>
-      </w:pPr>
-    </w:p>
+    <w:p/>
     <w:p>
       <w:hyperlink r:id="rId10" w:history="1">
         <w:r>
@@ -20569,13 +20563,7 @@
         <w:t>))</w:t>
       </w:r>
     </w:p>
-    <w:p>
-      <w:pPr>
-        <w:rPr>
-          <w:rFonts w:hint="eastAsia"/>
-        </w:rPr>
-      </w:pPr>
-    </w:p>
+    <w:p/>
     <w:p>
       <w:hyperlink r:id="rId11" w:history="1">
         <w:r>
@@ -22721,10 +22709,2904 @@
     <w:p/>
     <w:p>
       <w:pPr>
+        <w:pStyle w:val="a3"/>
+        <w:numPr>
+          <w:ilvl w:val="0"/>
+          <w:numId w:val="2"/>
+        </w:numPr>
+        <w:ind w:leftChars="0"/>
+      </w:pPr>
+      <w:r>
         <w:rPr>
           <w:rFonts w:hint="eastAsia"/>
         </w:rPr>
-      </w:pPr>
+        <w:t>예산</w:t>
+      </w:r>
+    </w:p>
+    <w:p>
+      <w:pPr>
+        <w:widowControl/>
+        <w:shd w:val="clear" w:color="auto" w:fill="1E1E1E"/>
+        <w:wordWrap/>
+        <w:autoSpaceDE/>
+        <w:autoSpaceDN/>
+        <w:spacing w:after="0" w:line="285" w:lineRule="atLeast"/>
+        <w:jc w:val="left"/>
+        <w:rPr>
+          <w:rFonts w:ascii="Consolas" w:eastAsia="굴림" w:hAnsi="Consolas" w:cs="굴림"/>
+          <w:color w:val="D4D4D4"/>
+          <w:kern w:val="0"/>
+          <w:sz w:val="21"/>
+          <w:szCs w:val="21"/>
+        </w:rPr>
+      </w:pPr>
+      <w:r>
+        <w:rPr>
+          <w:rFonts w:ascii="Consolas" w:eastAsia="굴림" w:hAnsi="Consolas" w:cs="굴림"/>
+          <w:color w:val="569CD6"/>
+          <w:kern w:val="0"/>
+          <w:sz w:val="21"/>
+          <w:szCs w:val="21"/>
+        </w:rPr>
+        <w:t>def</w:t>
+      </w:r>
+      <w:r>
+        <w:rPr>
+          <w:rFonts w:ascii="Consolas" w:eastAsia="굴림" w:hAnsi="Consolas" w:cs="굴림"/>
+          <w:color w:val="D4D4D4"/>
+          <w:kern w:val="0"/>
+          <w:sz w:val="21"/>
+          <w:szCs w:val="21"/>
+        </w:rPr>
+        <w:t xml:space="preserve"> </w:t>
+      </w:r>
+      <w:proofErr w:type="gramStart"/>
+      <w:r>
+        <w:rPr>
+          <w:rFonts w:ascii="Consolas" w:eastAsia="굴림" w:hAnsi="Consolas" w:cs="굴림"/>
+          <w:color w:val="DCDCAA"/>
+          <w:kern w:val="0"/>
+          <w:sz w:val="21"/>
+          <w:szCs w:val="21"/>
+        </w:rPr>
+        <w:t>solution</w:t>
+      </w:r>
+      <w:r>
+        <w:rPr>
+          <w:rFonts w:ascii="Consolas" w:eastAsia="굴림" w:hAnsi="Consolas" w:cs="굴림"/>
+          <w:color w:val="D4D4D4"/>
+          <w:kern w:val="0"/>
+          <w:sz w:val="21"/>
+          <w:szCs w:val="21"/>
+        </w:rPr>
+        <w:t>(</w:t>
+      </w:r>
+      <w:proofErr w:type="gramEnd"/>
+      <w:r>
+        <w:rPr>
+          <w:rFonts w:ascii="Consolas" w:eastAsia="굴림" w:hAnsi="Consolas" w:cs="굴림"/>
+          <w:color w:val="9CDCFE"/>
+          <w:kern w:val="0"/>
+          <w:sz w:val="21"/>
+          <w:szCs w:val="21"/>
+        </w:rPr>
+        <w:t>d</w:t>
+      </w:r>
+      <w:r>
+        <w:rPr>
+          <w:rFonts w:ascii="Consolas" w:eastAsia="굴림" w:hAnsi="Consolas" w:cs="굴림"/>
+          <w:color w:val="D4D4D4"/>
+          <w:kern w:val="0"/>
+          <w:sz w:val="21"/>
+          <w:szCs w:val="21"/>
+        </w:rPr>
+        <w:t xml:space="preserve">, </w:t>
+      </w:r>
+      <w:r>
+        <w:rPr>
+          <w:rFonts w:ascii="Consolas" w:eastAsia="굴림" w:hAnsi="Consolas" w:cs="굴림"/>
+          <w:color w:val="9CDCFE"/>
+          <w:kern w:val="0"/>
+          <w:sz w:val="21"/>
+          <w:szCs w:val="21"/>
+        </w:rPr>
+        <w:t>budget</w:t>
+      </w:r>
+      <w:r>
+        <w:rPr>
+          <w:rFonts w:ascii="Consolas" w:eastAsia="굴림" w:hAnsi="Consolas" w:cs="굴림"/>
+          <w:color w:val="D4D4D4"/>
+          <w:kern w:val="0"/>
+          <w:sz w:val="21"/>
+          <w:szCs w:val="21"/>
+        </w:rPr>
+        <w:t>):</w:t>
+      </w:r>
+    </w:p>
+    <w:p>
+      <w:pPr>
+        <w:widowControl/>
+        <w:shd w:val="clear" w:color="auto" w:fill="1E1E1E"/>
+        <w:wordWrap/>
+        <w:autoSpaceDE/>
+        <w:autoSpaceDN/>
+        <w:spacing w:after="0" w:line="285" w:lineRule="atLeast"/>
+        <w:jc w:val="left"/>
+        <w:rPr>
+          <w:rFonts w:ascii="Consolas" w:eastAsia="굴림" w:hAnsi="Consolas" w:cs="굴림"/>
+          <w:color w:val="D4D4D4"/>
+          <w:kern w:val="0"/>
+          <w:sz w:val="21"/>
+          <w:szCs w:val="21"/>
+        </w:rPr>
+      </w:pPr>
+      <w:r>
+        <w:rPr>
+          <w:rFonts w:ascii="Consolas" w:eastAsia="굴림" w:hAnsi="Consolas" w:cs="굴림"/>
+          <w:color w:val="D4D4D4"/>
+          <w:kern w:val="0"/>
+          <w:sz w:val="21"/>
+          <w:szCs w:val="21"/>
+        </w:rPr>
+        <w:t xml:space="preserve">    </w:t>
+      </w:r>
+      <w:r>
+        <w:rPr>
+          <w:rFonts w:ascii="Consolas" w:eastAsia="굴림" w:hAnsi="Consolas" w:cs="굴림"/>
+          <w:color w:val="9CDCFE"/>
+          <w:kern w:val="0"/>
+          <w:sz w:val="21"/>
+          <w:szCs w:val="21"/>
+        </w:rPr>
+        <w:t>answer</w:t>
+      </w:r>
+      <w:r>
+        <w:rPr>
+          <w:rFonts w:ascii="Consolas" w:eastAsia="굴림" w:hAnsi="Consolas" w:cs="굴림"/>
+          <w:color w:val="D4D4D4"/>
+          <w:kern w:val="0"/>
+          <w:sz w:val="21"/>
+          <w:szCs w:val="21"/>
+        </w:rPr>
+        <w:t xml:space="preserve"> = </w:t>
+      </w:r>
+      <w:r>
+        <w:rPr>
+          <w:rFonts w:ascii="Consolas" w:eastAsia="굴림" w:hAnsi="Consolas" w:cs="굴림"/>
+          <w:color w:val="B5CEA8"/>
+          <w:kern w:val="0"/>
+          <w:sz w:val="21"/>
+          <w:szCs w:val="21"/>
+        </w:rPr>
+        <w:t>0</w:t>
+      </w:r>
+    </w:p>
+    <w:p>
+      <w:pPr>
+        <w:widowControl/>
+        <w:shd w:val="clear" w:color="auto" w:fill="1E1E1E"/>
+        <w:wordWrap/>
+        <w:autoSpaceDE/>
+        <w:autoSpaceDN/>
+        <w:spacing w:after="0" w:line="285" w:lineRule="atLeast"/>
+        <w:jc w:val="left"/>
+        <w:rPr>
+          <w:rFonts w:ascii="Consolas" w:eastAsia="굴림" w:hAnsi="Consolas" w:cs="굴림"/>
+          <w:color w:val="D4D4D4"/>
+          <w:kern w:val="0"/>
+          <w:sz w:val="21"/>
+          <w:szCs w:val="21"/>
+        </w:rPr>
+      </w:pPr>
+      <w:r>
+        <w:rPr>
+          <w:rFonts w:ascii="Consolas" w:eastAsia="굴림" w:hAnsi="Consolas" w:cs="굴림"/>
+          <w:color w:val="D4D4D4"/>
+          <w:kern w:val="0"/>
+          <w:sz w:val="21"/>
+          <w:szCs w:val="21"/>
+        </w:rPr>
+        <w:t xml:space="preserve">    </w:t>
+      </w:r>
+      <w:proofErr w:type="spellStart"/>
+      <w:r>
+        <w:rPr>
+          <w:rFonts w:ascii="Consolas" w:eastAsia="굴림" w:hAnsi="Consolas" w:cs="굴림"/>
+          <w:color w:val="9CDCFE"/>
+          <w:kern w:val="0"/>
+          <w:sz w:val="21"/>
+          <w:szCs w:val="21"/>
+        </w:rPr>
+        <w:t>d</w:t>
+      </w:r>
+      <w:r>
+        <w:rPr>
+          <w:rFonts w:ascii="Consolas" w:eastAsia="굴림" w:hAnsi="Consolas" w:cs="굴림"/>
+          <w:color w:val="D4D4D4"/>
+          <w:kern w:val="0"/>
+          <w:sz w:val="21"/>
+          <w:szCs w:val="21"/>
+        </w:rPr>
+        <w:t>.</w:t>
+      </w:r>
+      <w:proofErr w:type="gramStart"/>
+      <w:r>
+        <w:rPr>
+          <w:rFonts w:ascii="Consolas" w:eastAsia="굴림" w:hAnsi="Consolas" w:cs="굴림"/>
+          <w:color w:val="D4D4D4"/>
+          <w:kern w:val="0"/>
+          <w:sz w:val="21"/>
+          <w:szCs w:val="21"/>
+        </w:rPr>
+        <w:t>sort</w:t>
+      </w:r>
+      <w:proofErr w:type="spellEnd"/>
+      <w:r>
+        <w:rPr>
+          <w:rFonts w:ascii="Consolas" w:eastAsia="굴림" w:hAnsi="Consolas" w:cs="굴림"/>
+          <w:color w:val="D4D4D4"/>
+          <w:kern w:val="0"/>
+          <w:sz w:val="21"/>
+          <w:szCs w:val="21"/>
+        </w:rPr>
+        <w:t>(</w:t>
+      </w:r>
+      <w:proofErr w:type="gramEnd"/>
+      <w:r>
+        <w:rPr>
+          <w:rFonts w:ascii="Consolas" w:eastAsia="굴림" w:hAnsi="Consolas" w:cs="굴림"/>
+          <w:color w:val="D4D4D4"/>
+          <w:kern w:val="0"/>
+          <w:sz w:val="21"/>
+          <w:szCs w:val="21"/>
+        </w:rPr>
+        <w:t>)</w:t>
+      </w:r>
+    </w:p>
+    <w:p>
+      <w:pPr>
+        <w:widowControl/>
+        <w:shd w:val="clear" w:color="auto" w:fill="1E1E1E"/>
+        <w:wordWrap/>
+        <w:autoSpaceDE/>
+        <w:autoSpaceDN/>
+        <w:spacing w:after="0" w:line="285" w:lineRule="atLeast"/>
+        <w:jc w:val="left"/>
+        <w:rPr>
+          <w:rFonts w:ascii="Consolas" w:eastAsia="굴림" w:hAnsi="Consolas" w:cs="굴림"/>
+          <w:color w:val="D4D4D4"/>
+          <w:kern w:val="0"/>
+          <w:sz w:val="21"/>
+          <w:szCs w:val="21"/>
+        </w:rPr>
+      </w:pPr>
+      <w:r>
+        <w:rPr>
+          <w:rFonts w:ascii="Consolas" w:eastAsia="굴림" w:hAnsi="Consolas" w:cs="굴림"/>
+          <w:color w:val="D4D4D4"/>
+          <w:kern w:val="0"/>
+          <w:sz w:val="21"/>
+          <w:szCs w:val="21"/>
+        </w:rPr>
+        <w:t xml:space="preserve">    </w:t>
+      </w:r>
+      <w:r>
+        <w:rPr>
+          <w:rFonts w:ascii="Consolas" w:eastAsia="굴림" w:hAnsi="Consolas" w:cs="굴림"/>
+          <w:color w:val="C586C0"/>
+          <w:kern w:val="0"/>
+          <w:sz w:val="21"/>
+          <w:szCs w:val="21"/>
+        </w:rPr>
+        <w:t>for</w:t>
+      </w:r>
+      <w:r>
+        <w:rPr>
+          <w:rFonts w:ascii="Consolas" w:eastAsia="굴림" w:hAnsi="Consolas" w:cs="굴림"/>
+          <w:color w:val="D4D4D4"/>
+          <w:kern w:val="0"/>
+          <w:sz w:val="21"/>
+          <w:szCs w:val="21"/>
+        </w:rPr>
+        <w:t xml:space="preserve"> </w:t>
+      </w:r>
+      <w:proofErr w:type="spellStart"/>
+      <w:r>
+        <w:rPr>
+          <w:rFonts w:ascii="Consolas" w:eastAsia="굴림" w:hAnsi="Consolas" w:cs="굴림"/>
+          <w:color w:val="9CDCFE"/>
+          <w:kern w:val="0"/>
+          <w:sz w:val="21"/>
+          <w:szCs w:val="21"/>
+        </w:rPr>
+        <w:t>i</w:t>
+      </w:r>
+      <w:proofErr w:type="spellEnd"/>
+      <w:r>
+        <w:rPr>
+          <w:rFonts w:ascii="Consolas" w:eastAsia="굴림" w:hAnsi="Consolas" w:cs="굴림"/>
+          <w:color w:val="D4D4D4"/>
+          <w:kern w:val="0"/>
+          <w:sz w:val="21"/>
+          <w:szCs w:val="21"/>
+        </w:rPr>
+        <w:t xml:space="preserve"> </w:t>
+      </w:r>
+      <w:r>
+        <w:rPr>
+          <w:rFonts w:ascii="Consolas" w:eastAsia="굴림" w:hAnsi="Consolas" w:cs="굴림"/>
+          <w:color w:val="C586C0"/>
+          <w:kern w:val="0"/>
+          <w:sz w:val="21"/>
+          <w:szCs w:val="21"/>
+        </w:rPr>
+        <w:t>in</w:t>
+      </w:r>
+      <w:r>
+        <w:rPr>
+          <w:rFonts w:ascii="Consolas" w:eastAsia="굴림" w:hAnsi="Consolas" w:cs="굴림"/>
+          <w:color w:val="D4D4D4"/>
+          <w:kern w:val="0"/>
+          <w:sz w:val="21"/>
+          <w:szCs w:val="21"/>
+        </w:rPr>
+        <w:t xml:space="preserve"> </w:t>
+      </w:r>
+      <w:r>
+        <w:rPr>
+          <w:rFonts w:ascii="Consolas" w:eastAsia="굴림" w:hAnsi="Consolas" w:cs="굴림"/>
+          <w:color w:val="4EC9B0"/>
+          <w:kern w:val="0"/>
+          <w:sz w:val="21"/>
+          <w:szCs w:val="21"/>
+        </w:rPr>
+        <w:t>range</w:t>
+      </w:r>
+      <w:r>
+        <w:rPr>
+          <w:rFonts w:ascii="Consolas" w:eastAsia="굴림" w:hAnsi="Consolas" w:cs="굴림"/>
+          <w:color w:val="D4D4D4"/>
+          <w:kern w:val="0"/>
+          <w:sz w:val="21"/>
+          <w:szCs w:val="21"/>
+        </w:rPr>
+        <w:t>(</w:t>
+      </w:r>
+      <w:proofErr w:type="spellStart"/>
+      <w:r>
+        <w:rPr>
+          <w:rFonts w:ascii="Consolas" w:eastAsia="굴림" w:hAnsi="Consolas" w:cs="굴림"/>
+          <w:color w:val="DCDCAA"/>
+          <w:kern w:val="0"/>
+          <w:sz w:val="21"/>
+          <w:szCs w:val="21"/>
+        </w:rPr>
+        <w:t>len</w:t>
+      </w:r>
+      <w:proofErr w:type="spellEnd"/>
+      <w:r>
+        <w:rPr>
+          <w:rFonts w:ascii="Consolas" w:eastAsia="굴림" w:hAnsi="Consolas" w:cs="굴림"/>
+          <w:color w:val="D4D4D4"/>
+          <w:kern w:val="0"/>
+          <w:sz w:val="21"/>
+          <w:szCs w:val="21"/>
+        </w:rPr>
+        <w:t>(</w:t>
+      </w:r>
+      <w:r>
+        <w:rPr>
+          <w:rFonts w:ascii="Consolas" w:eastAsia="굴림" w:hAnsi="Consolas" w:cs="굴림"/>
+          <w:color w:val="9CDCFE"/>
+          <w:kern w:val="0"/>
+          <w:sz w:val="21"/>
+          <w:szCs w:val="21"/>
+        </w:rPr>
+        <w:t>d</w:t>
+      </w:r>
+      <w:r>
+        <w:rPr>
+          <w:rFonts w:ascii="Consolas" w:eastAsia="굴림" w:hAnsi="Consolas" w:cs="굴림"/>
+          <w:color w:val="D4D4D4"/>
+          <w:kern w:val="0"/>
+          <w:sz w:val="21"/>
+          <w:szCs w:val="21"/>
+        </w:rPr>
+        <w:t>)):</w:t>
+      </w:r>
+    </w:p>
+    <w:p>
+      <w:pPr>
+        <w:widowControl/>
+        <w:shd w:val="clear" w:color="auto" w:fill="1E1E1E"/>
+        <w:wordWrap/>
+        <w:autoSpaceDE/>
+        <w:autoSpaceDN/>
+        <w:spacing w:after="0" w:line="285" w:lineRule="atLeast"/>
+        <w:jc w:val="left"/>
+        <w:rPr>
+          <w:rFonts w:ascii="Consolas" w:eastAsia="굴림" w:hAnsi="Consolas" w:cs="굴림"/>
+          <w:color w:val="D4D4D4"/>
+          <w:kern w:val="0"/>
+          <w:sz w:val="21"/>
+          <w:szCs w:val="21"/>
+        </w:rPr>
+      </w:pPr>
+      <w:r>
+        <w:rPr>
+          <w:rFonts w:ascii="Consolas" w:eastAsia="굴림" w:hAnsi="Consolas" w:cs="굴림"/>
+          <w:color w:val="D4D4D4"/>
+          <w:kern w:val="0"/>
+          <w:sz w:val="21"/>
+          <w:szCs w:val="21"/>
+        </w:rPr>
+        <w:t xml:space="preserve">        </w:t>
+      </w:r>
+      <w:r>
+        <w:rPr>
+          <w:rFonts w:ascii="Consolas" w:eastAsia="굴림" w:hAnsi="Consolas" w:cs="굴림"/>
+          <w:color w:val="C586C0"/>
+          <w:kern w:val="0"/>
+          <w:sz w:val="21"/>
+          <w:szCs w:val="21"/>
+        </w:rPr>
+        <w:t>if</w:t>
+      </w:r>
+      <w:r>
+        <w:rPr>
+          <w:rFonts w:ascii="Consolas" w:eastAsia="굴림" w:hAnsi="Consolas" w:cs="굴림"/>
+          <w:color w:val="D4D4D4"/>
+          <w:kern w:val="0"/>
+          <w:sz w:val="21"/>
+          <w:szCs w:val="21"/>
+        </w:rPr>
+        <w:t xml:space="preserve"> </w:t>
+      </w:r>
+      <w:r>
+        <w:rPr>
+          <w:rFonts w:ascii="Consolas" w:eastAsia="굴림" w:hAnsi="Consolas" w:cs="굴림"/>
+          <w:color w:val="9CDCFE"/>
+          <w:kern w:val="0"/>
+          <w:sz w:val="21"/>
+          <w:szCs w:val="21"/>
+        </w:rPr>
+        <w:t>d</w:t>
+      </w:r>
+      <w:r>
+        <w:rPr>
+          <w:rFonts w:ascii="Consolas" w:eastAsia="굴림" w:hAnsi="Consolas" w:cs="굴림"/>
+          <w:color w:val="D4D4D4"/>
+          <w:kern w:val="0"/>
+          <w:sz w:val="21"/>
+          <w:szCs w:val="21"/>
+        </w:rPr>
+        <w:t>[</w:t>
+      </w:r>
+      <w:proofErr w:type="spellStart"/>
+      <w:r>
+        <w:rPr>
+          <w:rFonts w:ascii="Consolas" w:eastAsia="굴림" w:hAnsi="Consolas" w:cs="굴림"/>
+          <w:color w:val="9CDCFE"/>
+          <w:kern w:val="0"/>
+          <w:sz w:val="21"/>
+          <w:szCs w:val="21"/>
+        </w:rPr>
+        <w:t>i</w:t>
+      </w:r>
+      <w:proofErr w:type="spellEnd"/>
+      <w:r>
+        <w:rPr>
+          <w:rFonts w:ascii="Consolas" w:eastAsia="굴림" w:hAnsi="Consolas" w:cs="굴림"/>
+          <w:color w:val="D4D4D4"/>
+          <w:kern w:val="0"/>
+          <w:sz w:val="21"/>
+          <w:szCs w:val="21"/>
+        </w:rPr>
+        <w:t xml:space="preserve">] &lt;= </w:t>
+      </w:r>
+      <w:r>
+        <w:rPr>
+          <w:rFonts w:ascii="Consolas" w:eastAsia="굴림" w:hAnsi="Consolas" w:cs="굴림"/>
+          <w:color w:val="9CDCFE"/>
+          <w:kern w:val="0"/>
+          <w:sz w:val="21"/>
+          <w:szCs w:val="21"/>
+        </w:rPr>
+        <w:t>budget</w:t>
+      </w:r>
+      <w:r>
+        <w:rPr>
+          <w:rFonts w:ascii="Consolas" w:eastAsia="굴림" w:hAnsi="Consolas" w:cs="굴림"/>
+          <w:color w:val="D4D4D4"/>
+          <w:kern w:val="0"/>
+          <w:sz w:val="21"/>
+          <w:szCs w:val="21"/>
+        </w:rPr>
+        <w:t>:</w:t>
+      </w:r>
+    </w:p>
+    <w:p>
+      <w:pPr>
+        <w:widowControl/>
+        <w:shd w:val="clear" w:color="auto" w:fill="1E1E1E"/>
+        <w:wordWrap/>
+        <w:autoSpaceDE/>
+        <w:autoSpaceDN/>
+        <w:spacing w:after="0" w:line="285" w:lineRule="atLeast"/>
+        <w:jc w:val="left"/>
+        <w:rPr>
+          <w:rFonts w:ascii="Consolas" w:eastAsia="굴림" w:hAnsi="Consolas" w:cs="굴림"/>
+          <w:color w:val="D4D4D4"/>
+          <w:kern w:val="0"/>
+          <w:sz w:val="21"/>
+          <w:szCs w:val="21"/>
+        </w:rPr>
+      </w:pPr>
+      <w:r>
+        <w:rPr>
+          <w:rFonts w:ascii="Consolas" w:eastAsia="굴림" w:hAnsi="Consolas" w:cs="굴림"/>
+          <w:color w:val="D4D4D4"/>
+          <w:kern w:val="0"/>
+          <w:sz w:val="21"/>
+          <w:szCs w:val="21"/>
+        </w:rPr>
+        <w:t xml:space="preserve">            </w:t>
+      </w:r>
+      <w:r>
+        <w:rPr>
+          <w:rFonts w:ascii="Consolas" w:eastAsia="굴림" w:hAnsi="Consolas" w:cs="굴림"/>
+          <w:color w:val="9CDCFE"/>
+          <w:kern w:val="0"/>
+          <w:sz w:val="21"/>
+          <w:szCs w:val="21"/>
+        </w:rPr>
+        <w:t>answer</w:t>
+      </w:r>
+      <w:r>
+        <w:rPr>
+          <w:rFonts w:ascii="Consolas" w:eastAsia="굴림" w:hAnsi="Consolas" w:cs="굴림"/>
+          <w:color w:val="D4D4D4"/>
+          <w:kern w:val="0"/>
+          <w:sz w:val="21"/>
+          <w:szCs w:val="21"/>
+        </w:rPr>
+        <w:t xml:space="preserve"> += </w:t>
+      </w:r>
+      <w:r>
+        <w:rPr>
+          <w:rFonts w:ascii="Consolas" w:eastAsia="굴림" w:hAnsi="Consolas" w:cs="굴림"/>
+          <w:color w:val="B5CEA8"/>
+          <w:kern w:val="0"/>
+          <w:sz w:val="21"/>
+          <w:szCs w:val="21"/>
+        </w:rPr>
+        <w:t>1</w:t>
+      </w:r>
+    </w:p>
+    <w:p>
+      <w:pPr>
+        <w:widowControl/>
+        <w:shd w:val="clear" w:color="auto" w:fill="1E1E1E"/>
+        <w:wordWrap/>
+        <w:autoSpaceDE/>
+        <w:autoSpaceDN/>
+        <w:spacing w:after="0" w:line="285" w:lineRule="atLeast"/>
+        <w:jc w:val="left"/>
+        <w:rPr>
+          <w:rFonts w:ascii="Consolas" w:eastAsia="굴림" w:hAnsi="Consolas" w:cs="굴림"/>
+          <w:color w:val="D4D4D4"/>
+          <w:kern w:val="0"/>
+          <w:sz w:val="21"/>
+          <w:szCs w:val="21"/>
+        </w:rPr>
+      </w:pPr>
+      <w:r>
+        <w:rPr>
+          <w:rFonts w:ascii="Consolas" w:eastAsia="굴림" w:hAnsi="Consolas" w:cs="굴림"/>
+          <w:color w:val="D4D4D4"/>
+          <w:kern w:val="0"/>
+          <w:sz w:val="21"/>
+          <w:szCs w:val="21"/>
+        </w:rPr>
+        <w:t xml:space="preserve">            </w:t>
+      </w:r>
+      <w:r>
+        <w:rPr>
+          <w:rFonts w:ascii="Consolas" w:eastAsia="굴림" w:hAnsi="Consolas" w:cs="굴림"/>
+          <w:color w:val="9CDCFE"/>
+          <w:kern w:val="0"/>
+          <w:sz w:val="21"/>
+          <w:szCs w:val="21"/>
+        </w:rPr>
+        <w:t>budget</w:t>
+      </w:r>
+      <w:r>
+        <w:rPr>
+          <w:rFonts w:ascii="Consolas" w:eastAsia="굴림" w:hAnsi="Consolas" w:cs="굴림"/>
+          <w:color w:val="D4D4D4"/>
+          <w:kern w:val="0"/>
+          <w:sz w:val="21"/>
+          <w:szCs w:val="21"/>
+        </w:rPr>
+        <w:t xml:space="preserve"> -= </w:t>
+      </w:r>
+      <w:r>
+        <w:rPr>
+          <w:rFonts w:ascii="Consolas" w:eastAsia="굴림" w:hAnsi="Consolas" w:cs="굴림"/>
+          <w:color w:val="9CDCFE"/>
+          <w:kern w:val="0"/>
+          <w:sz w:val="21"/>
+          <w:szCs w:val="21"/>
+        </w:rPr>
+        <w:t>d</w:t>
+      </w:r>
+      <w:r>
+        <w:rPr>
+          <w:rFonts w:ascii="Consolas" w:eastAsia="굴림" w:hAnsi="Consolas" w:cs="굴림"/>
+          <w:color w:val="D4D4D4"/>
+          <w:kern w:val="0"/>
+          <w:sz w:val="21"/>
+          <w:szCs w:val="21"/>
+        </w:rPr>
+        <w:t>[</w:t>
+      </w:r>
+      <w:proofErr w:type="spellStart"/>
+      <w:r>
+        <w:rPr>
+          <w:rFonts w:ascii="Consolas" w:eastAsia="굴림" w:hAnsi="Consolas" w:cs="굴림"/>
+          <w:color w:val="9CDCFE"/>
+          <w:kern w:val="0"/>
+          <w:sz w:val="21"/>
+          <w:szCs w:val="21"/>
+        </w:rPr>
+        <w:t>i</w:t>
+      </w:r>
+      <w:proofErr w:type="spellEnd"/>
+      <w:r>
+        <w:rPr>
+          <w:rFonts w:ascii="Consolas" w:eastAsia="굴림" w:hAnsi="Consolas" w:cs="굴림"/>
+          <w:color w:val="D4D4D4"/>
+          <w:kern w:val="0"/>
+          <w:sz w:val="21"/>
+          <w:szCs w:val="21"/>
+        </w:rPr>
+        <w:t>]</w:t>
+      </w:r>
+    </w:p>
+    <w:p>
+      <w:pPr>
+        <w:widowControl/>
+        <w:shd w:val="clear" w:color="auto" w:fill="1E1E1E"/>
+        <w:wordWrap/>
+        <w:autoSpaceDE/>
+        <w:autoSpaceDN/>
+        <w:spacing w:after="0" w:line="285" w:lineRule="atLeast"/>
+        <w:jc w:val="left"/>
+        <w:rPr>
+          <w:rFonts w:ascii="Consolas" w:eastAsia="굴림" w:hAnsi="Consolas" w:cs="굴림"/>
+          <w:color w:val="D4D4D4"/>
+          <w:kern w:val="0"/>
+          <w:sz w:val="21"/>
+          <w:szCs w:val="21"/>
+        </w:rPr>
+      </w:pPr>
+      <w:r>
+        <w:rPr>
+          <w:rFonts w:ascii="Consolas" w:eastAsia="굴림" w:hAnsi="Consolas" w:cs="굴림"/>
+          <w:color w:val="D4D4D4"/>
+          <w:kern w:val="0"/>
+          <w:sz w:val="21"/>
+          <w:szCs w:val="21"/>
+        </w:rPr>
+        <w:t xml:space="preserve">        </w:t>
+      </w:r>
+      <w:r>
+        <w:rPr>
+          <w:rFonts w:ascii="Consolas" w:eastAsia="굴림" w:hAnsi="Consolas" w:cs="굴림"/>
+          <w:color w:val="C586C0"/>
+          <w:kern w:val="0"/>
+          <w:sz w:val="21"/>
+          <w:szCs w:val="21"/>
+        </w:rPr>
+        <w:t>else</w:t>
+      </w:r>
+      <w:r>
+        <w:rPr>
+          <w:rFonts w:ascii="Consolas" w:eastAsia="굴림" w:hAnsi="Consolas" w:cs="굴림"/>
+          <w:color w:val="D4D4D4"/>
+          <w:kern w:val="0"/>
+          <w:sz w:val="21"/>
+          <w:szCs w:val="21"/>
+        </w:rPr>
+        <w:t>:</w:t>
+      </w:r>
+    </w:p>
+    <w:p>
+      <w:pPr>
+        <w:widowControl/>
+        <w:shd w:val="clear" w:color="auto" w:fill="1E1E1E"/>
+        <w:wordWrap/>
+        <w:autoSpaceDE/>
+        <w:autoSpaceDN/>
+        <w:spacing w:after="0" w:line="285" w:lineRule="atLeast"/>
+        <w:jc w:val="left"/>
+        <w:rPr>
+          <w:rFonts w:ascii="Consolas" w:eastAsia="굴림" w:hAnsi="Consolas" w:cs="굴림"/>
+          <w:color w:val="D4D4D4"/>
+          <w:kern w:val="0"/>
+          <w:sz w:val="21"/>
+          <w:szCs w:val="21"/>
+        </w:rPr>
+      </w:pPr>
+      <w:r>
+        <w:rPr>
+          <w:rFonts w:ascii="Consolas" w:eastAsia="굴림" w:hAnsi="Consolas" w:cs="굴림"/>
+          <w:color w:val="D4D4D4"/>
+          <w:kern w:val="0"/>
+          <w:sz w:val="21"/>
+          <w:szCs w:val="21"/>
+        </w:rPr>
+        <w:t xml:space="preserve">            </w:t>
+      </w:r>
+      <w:r>
+        <w:rPr>
+          <w:rFonts w:ascii="Consolas" w:eastAsia="굴림" w:hAnsi="Consolas" w:cs="굴림"/>
+          <w:color w:val="C586C0"/>
+          <w:kern w:val="0"/>
+          <w:sz w:val="21"/>
+          <w:szCs w:val="21"/>
+        </w:rPr>
+        <w:t>break</w:t>
+      </w:r>
+    </w:p>
+    <w:p>
+      <w:pPr>
+        <w:widowControl/>
+        <w:shd w:val="clear" w:color="auto" w:fill="1E1E1E"/>
+        <w:wordWrap/>
+        <w:autoSpaceDE/>
+        <w:autoSpaceDN/>
+        <w:spacing w:after="0" w:line="285" w:lineRule="atLeast"/>
+        <w:jc w:val="left"/>
+        <w:rPr>
+          <w:rFonts w:ascii="Consolas" w:eastAsia="굴림" w:hAnsi="Consolas" w:cs="굴림"/>
+          <w:color w:val="D4D4D4"/>
+          <w:kern w:val="0"/>
+          <w:sz w:val="21"/>
+          <w:szCs w:val="21"/>
+        </w:rPr>
+      </w:pPr>
+      <w:r>
+        <w:rPr>
+          <w:rFonts w:ascii="Consolas" w:eastAsia="굴림" w:hAnsi="Consolas" w:cs="굴림"/>
+          <w:color w:val="D4D4D4"/>
+          <w:kern w:val="0"/>
+          <w:sz w:val="21"/>
+          <w:szCs w:val="21"/>
+        </w:rPr>
+        <w:t xml:space="preserve">    </w:t>
+      </w:r>
+      <w:r>
+        <w:rPr>
+          <w:rFonts w:ascii="Consolas" w:eastAsia="굴림" w:hAnsi="Consolas" w:cs="굴림"/>
+          <w:color w:val="C586C0"/>
+          <w:kern w:val="0"/>
+          <w:sz w:val="21"/>
+          <w:szCs w:val="21"/>
+        </w:rPr>
+        <w:t>return</w:t>
+      </w:r>
+      <w:r>
+        <w:rPr>
+          <w:rFonts w:ascii="Consolas" w:eastAsia="굴림" w:hAnsi="Consolas" w:cs="굴림"/>
+          <w:color w:val="D4D4D4"/>
+          <w:kern w:val="0"/>
+          <w:sz w:val="21"/>
+          <w:szCs w:val="21"/>
+        </w:rPr>
+        <w:t xml:space="preserve"> </w:t>
+      </w:r>
+      <w:r>
+        <w:rPr>
+          <w:rFonts w:ascii="Consolas" w:eastAsia="굴림" w:hAnsi="Consolas" w:cs="굴림"/>
+          <w:color w:val="9CDCFE"/>
+          <w:kern w:val="0"/>
+          <w:sz w:val="21"/>
+          <w:szCs w:val="21"/>
+        </w:rPr>
+        <w:t>answer</w:t>
+      </w:r>
+    </w:p>
+    <w:p>
+      <w:pPr>
+        <w:widowControl/>
+        <w:shd w:val="clear" w:color="auto" w:fill="1E1E1E"/>
+        <w:wordWrap/>
+        <w:autoSpaceDE/>
+        <w:autoSpaceDN/>
+        <w:spacing w:after="0" w:line="285" w:lineRule="atLeast"/>
+        <w:jc w:val="left"/>
+        <w:rPr>
+          <w:rFonts w:ascii="Consolas" w:eastAsia="굴림" w:hAnsi="Consolas" w:cs="굴림"/>
+          <w:color w:val="D4D4D4"/>
+          <w:kern w:val="0"/>
+          <w:sz w:val="21"/>
+          <w:szCs w:val="21"/>
+        </w:rPr>
+      </w:pPr>
+    </w:p>
+    <w:p>
+      <w:pPr>
+        <w:widowControl/>
+        <w:shd w:val="clear" w:color="auto" w:fill="1E1E1E"/>
+        <w:wordWrap/>
+        <w:autoSpaceDE/>
+        <w:autoSpaceDN/>
+        <w:spacing w:after="0" w:line="285" w:lineRule="atLeast"/>
+        <w:jc w:val="left"/>
+        <w:rPr>
+          <w:rFonts w:ascii="Consolas" w:eastAsia="굴림" w:hAnsi="Consolas" w:cs="굴림"/>
+          <w:color w:val="D4D4D4"/>
+          <w:kern w:val="0"/>
+          <w:sz w:val="21"/>
+          <w:szCs w:val="21"/>
+        </w:rPr>
+      </w:pPr>
+      <w:r>
+        <w:rPr>
+          <w:rFonts w:ascii="Consolas" w:eastAsia="굴림" w:hAnsi="Consolas" w:cs="굴림"/>
+          <w:color w:val="9CDCFE"/>
+          <w:kern w:val="0"/>
+          <w:sz w:val="21"/>
+          <w:szCs w:val="21"/>
+        </w:rPr>
+        <w:t>d</w:t>
+      </w:r>
+      <w:r>
+        <w:rPr>
+          <w:rFonts w:ascii="Consolas" w:eastAsia="굴림" w:hAnsi="Consolas" w:cs="굴림"/>
+          <w:color w:val="D4D4D4"/>
+          <w:kern w:val="0"/>
+          <w:sz w:val="21"/>
+          <w:szCs w:val="21"/>
+        </w:rPr>
+        <w:t xml:space="preserve"> = [</w:t>
+      </w:r>
+      <w:r>
+        <w:rPr>
+          <w:rFonts w:ascii="Consolas" w:eastAsia="굴림" w:hAnsi="Consolas" w:cs="굴림"/>
+          <w:color w:val="B5CEA8"/>
+          <w:kern w:val="0"/>
+          <w:sz w:val="21"/>
+          <w:szCs w:val="21"/>
+        </w:rPr>
+        <w:t>1</w:t>
+      </w:r>
+      <w:r>
+        <w:rPr>
+          <w:rFonts w:ascii="Consolas" w:eastAsia="굴림" w:hAnsi="Consolas" w:cs="굴림"/>
+          <w:color w:val="D4D4D4"/>
+          <w:kern w:val="0"/>
+          <w:sz w:val="21"/>
+          <w:szCs w:val="21"/>
+        </w:rPr>
+        <w:t>,</w:t>
+      </w:r>
+      <w:r>
+        <w:rPr>
+          <w:rFonts w:ascii="Consolas" w:eastAsia="굴림" w:hAnsi="Consolas" w:cs="굴림"/>
+          <w:color w:val="B5CEA8"/>
+          <w:kern w:val="0"/>
+          <w:sz w:val="21"/>
+          <w:szCs w:val="21"/>
+        </w:rPr>
+        <w:t>3</w:t>
+      </w:r>
+      <w:r>
+        <w:rPr>
+          <w:rFonts w:ascii="Consolas" w:eastAsia="굴림" w:hAnsi="Consolas" w:cs="굴림"/>
+          <w:color w:val="D4D4D4"/>
+          <w:kern w:val="0"/>
+          <w:sz w:val="21"/>
+          <w:szCs w:val="21"/>
+        </w:rPr>
+        <w:t>,</w:t>
+      </w:r>
+      <w:r>
+        <w:rPr>
+          <w:rFonts w:ascii="Consolas" w:eastAsia="굴림" w:hAnsi="Consolas" w:cs="굴림"/>
+          <w:color w:val="B5CEA8"/>
+          <w:kern w:val="0"/>
+          <w:sz w:val="21"/>
+          <w:szCs w:val="21"/>
+        </w:rPr>
+        <w:t>2</w:t>
+      </w:r>
+      <w:r>
+        <w:rPr>
+          <w:rFonts w:ascii="Consolas" w:eastAsia="굴림" w:hAnsi="Consolas" w:cs="굴림"/>
+          <w:color w:val="D4D4D4"/>
+          <w:kern w:val="0"/>
+          <w:sz w:val="21"/>
+          <w:szCs w:val="21"/>
+        </w:rPr>
+        <w:t>,</w:t>
+      </w:r>
+      <w:r>
+        <w:rPr>
+          <w:rFonts w:ascii="Consolas" w:eastAsia="굴림" w:hAnsi="Consolas" w:cs="굴림"/>
+          <w:color w:val="B5CEA8"/>
+          <w:kern w:val="0"/>
+          <w:sz w:val="21"/>
+          <w:szCs w:val="21"/>
+        </w:rPr>
+        <w:t>5</w:t>
+      </w:r>
+      <w:r>
+        <w:rPr>
+          <w:rFonts w:ascii="Consolas" w:eastAsia="굴림" w:hAnsi="Consolas" w:cs="굴림"/>
+          <w:color w:val="D4D4D4"/>
+          <w:kern w:val="0"/>
+          <w:sz w:val="21"/>
+          <w:szCs w:val="21"/>
+        </w:rPr>
+        <w:t>,</w:t>
+      </w:r>
+      <w:r>
+        <w:rPr>
+          <w:rFonts w:ascii="Consolas" w:eastAsia="굴림" w:hAnsi="Consolas" w:cs="굴림"/>
+          <w:color w:val="B5CEA8"/>
+          <w:kern w:val="0"/>
+          <w:sz w:val="21"/>
+          <w:szCs w:val="21"/>
+        </w:rPr>
+        <w:t>4</w:t>
+      </w:r>
+      <w:r>
+        <w:rPr>
+          <w:rFonts w:ascii="Consolas" w:eastAsia="굴림" w:hAnsi="Consolas" w:cs="굴림"/>
+          <w:color w:val="D4D4D4"/>
+          <w:kern w:val="0"/>
+          <w:sz w:val="21"/>
+          <w:szCs w:val="21"/>
+        </w:rPr>
+        <w:t>]</w:t>
+      </w:r>
+    </w:p>
+    <w:p>
+      <w:pPr>
+        <w:widowControl/>
+        <w:shd w:val="clear" w:color="auto" w:fill="1E1E1E"/>
+        <w:wordWrap/>
+        <w:autoSpaceDE/>
+        <w:autoSpaceDN/>
+        <w:spacing w:after="0" w:line="285" w:lineRule="atLeast"/>
+        <w:jc w:val="left"/>
+        <w:rPr>
+          <w:rFonts w:ascii="Consolas" w:eastAsia="굴림" w:hAnsi="Consolas" w:cs="굴림"/>
+          <w:color w:val="D4D4D4"/>
+          <w:kern w:val="0"/>
+          <w:sz w:val="21"/>
+          <w:szCs w:val="21"/>
+        </w:rPr>
+      </w:pPr>
+      <w:r>
+        <w:rPr>
+          <w:rFonts w:ascii="Consolas" w:eastAsia="굴림" w:hAnsi="Consolas" w:cs="굴림"/>
+          <w:color w:val="9CDCFE"/>
+          <w:kern w:val="0"/>
+          <w:sz w:val="21"/>
+          <w:szCs w:val="21"/>
+        </w:rPr>
+        <w:t>budget</w:t>
+      </w:r>
+      <w:r>
+        <w:rPr>
+          <w:rFonts w:ascii="Consolas" w:eastAsia="굴림" w:hAnsi="Consolas" w:cs="굴림"/>
+          <w:color w:val="D4D4D4"/>
+          <w:kern w:val="0"/>
+          <w:sz w:val="21"/>
+          <w:szCs w:val="21"/>
+        </w:rPr>
+        <w:t xml:space="preserve"> = </w:t>
+      </w:r>
+      <w:r>
+        <w:rPr>
+          <w:rFonts w:ascii="Consolas" w:eastAsia="굴림" w:hAnsi="Consolas" w:cs="굴림"/>
+          <w:color w:val="B5CEA8"/>
+          <w:kern w:val="0"/>
+          <w:sz w:val="21"/>
+          <w:szCs w:val="21"/>
+        </w:rPr>
+        <w:t>9</w:t>
+      </w:r>
+    </w:p>
+    <w:p>
+      <w:pPr>
+        <w:widowControl/>
+        <w:shd w:val="clear" w:color="auto" w:fill="1E1E1E"/>
+        <w:wordWrap/>
+        <w:autoSpaceDE/>
+        <w:autoSpaceDN/>
+        <w:spacing w:after="0" w:line="285" w:lineRule="atLeast"/>
+        <w:jc w:val="left"/>
+        <w:rPr>
+          <w:rFonts w:ascii="Consolas" w:eastAsia="굴림" w:hAnsi="Consolas" w:cs="굴림"/>
+          <w:color w:val="D4D4D4"/>
+          <w:kern w:val="0"/>
+          <w:sz w:val="21"/>
+          <w:szCs w:val="21"/>
+        </w:rPr>
+      </w:pPr>
+    </w:p>
+    <w:p>
+      <w:pPr>
+        <w:widowControl/>
+        <w:shd w:val="clear" w:color="auto" w:fill="1E1E1E"/>
+        <w:wordWrap/>
+        <w:autoSpaceDE/>
+        <w:autoSpaceDN/>
+        <w:spacing w:after="0" w:line="285" w:lineRule="atLeast"/>
+        <w:jc w:val="left"/>
+        <w:rPr>
+          <w:rFonts w:ascii="Consolas" w:eastAsia="굴림" w:hAnsi="Consolas" w:cs="굴림"/>
+          <w:color w:val="D4D4D4"/>
+          <w:kern w:val="0"/>
+          <w:sz w:val="21"/>
+          <w:szCs w:val="21"/>
+        </w:rPr>
+      </w:pPr>
+      <w:r>
+        <w:rPr>
+          <w:rFonts w:ascii="Consolas" w:eastAsia="굴림" w:hAnsi="Consolas" w:cs="굴림"/>
+          <w:color w:val="DCDCAA"/>
+          <w:kern w:val="0"/>
+          <w:sz w:val="21"/>
+          <w:szCs w:val="21"/>
+        </w:rPr>
+        <w:lastRenderedPageBreak/>
+        <w:t>print</w:t>
+      </w:r>
+      <w:r>
+        <w:rPr>
+          <w:rFonts w:ascii="Consolas" w:eastAsia="굴림" w:hAnsi="Consolas" w:cs="굴림"/>
+          <w:color w:val="D4D4D4"/>
+          <w:kern w:val="0"/>
+          <w:sz w:val="21"/>
+          <w:szCs w:val="21"/>
+        </w:rPr>
+        <w:t>(</w:t>
+      </w:r>
+      <w:r>
+        <w:rPr>
+          <w:rFonts w:ascii="Consolas" w:eastAsia="굴림" w:hAnsi="Consolas" w:cs="굴림"/>
+          <w:color w:val="DCDCAA"/>
+          <w:kern w:val="0"/>
+          <w:sz w:val="21"/>
+          <w:szCs w:val="21"/>
+        </w:rPr>
+        <w:t>solution</w:t>
+      </w:r>
+      <w:r>
+        <w:rPr>
+          <w:rFonts w:ascii="Consolas" w:eastAsia="굴림" w:hAnsi="Consolas" w:cs="굴림"/>
+          <w:color w:val="D4D4D4"/>
+          <w:kern w:val="0"/>
+          <w:sz w:val="21"/>
+          <w:szCs w:val="21"/>
+        </w:rPr>
+        <w:t>(</w:t>
+      </w:r>
+      <w:proofErr w:type="spellStart"/>
+      <w:proofErr w:type="gramStart"/>
+      <w:r>
+        <w:rPr>
+          <w:rFonts w:ascii="Consolas" w:eastAsia="굴림" w:hAnsi="Consolas" w:cs="굴림"/>
+          <w:color w:val="9CDCFE"/>
+          <w:kern w:val="0"/>
+          <w:sz w:val="21"/>
+          <w:szCs w:val="21"/>
+        </w:rPr>
+        <w:t>d</w:t>
+      </w:r>
+      <w:r>
+        <w:rPr>
+          <w:rFonts w:ascii="Consolas" w:eastAsia="굴림" w:hAnsi="Consolas" w:cs="굴림"/>
+          <w:color w:val="D4D4D4"/>
+          <w:kern w:val="0"/>
+          <w:sz w:val="21"/>
+          <w:szCs w:val="21"/>
+        </w:rPr>
+        <w:t>,</w:t>
+      </w:r>
+      <w:r>
+        <w:rPr>
+          <w:rFonts w:ascii="Consolas" w:eastAsia="굴림" w:hAnsi="Consolas" w:cs="굴림"/>
+          <w:color w:val="9CDCFE"/>
+          <w:kern w:val="0"/>
+          <w:sz w:val="21"/>
+          <w:szCs w:val="21"/>
+        </w:rPr>
+        <w:t>budget</w:t>
+      </w:r>
+      <w:proofErr w:type="spellEnd"/>
+      <w:proofErr w:type="gramEnd"/>
+      <w:r>
+        <w:rPr>
+          <w:rFonts w:ascii="Consolas" w:eastAsia="굴림" w:hAnsi="Consolas" w:cs="굴림"/>
+          <w:color w:val="D4D4D4"/>
+          <w:kern w:val="0"/>
+          <w:sz w:val="21"/>
+          <w:szCs w:val="21"/>
+        </w:rPr>
+        <w:t>))</w:t>
+      </w:r>
+    </w:p>
+    <w:p>
+      <w:pPr>
+        <w:rPr>
+          <w:rFonts w:hint="eastAsia"/>
+        </w:rPr>
+      </w:pPr>
+    </w:p>
+    <w:p>
+      <w:hyperlink r:id="rId13" w:history="1">
+        <w:r>
+          <w:rPr>
+            <w:rStyle w:val="a4"/>
+          </w:rPr>
+          <w:t>https://programmers.co.kr/learn/courses/30/lessons/12982</w:t>
+        </w:r>
+      </w:hyperlink>
+    </w:p>
+    <w:p/>
+    <w:p>
+      <w:pPr>
+        <w:pStyle w:val="a3"/>
+        <w:numPr>
+          <w:ilvl w:val="0"/>
+          <w:numId w:val="2"/>
+        </w:numPr>
+        <w:ind w:leftChars="0"/>
+      </w:pPr>
+      <w:r>
+        <w:rPr>
+          <w:rFonts w:hint="eastAsia"/>
+        </w:rPr>
+        <w:t>약수의</w:t>
+      </w:r>
+      <w:r>
+        <w:t xml:space="preserve"> 개수와 덧셈</w:t>
+      </w:r>
+    </w:p>
+    <w:p>
+      <w:pPr>
+        <w:widowControl/>
+        <w:shd w:val="clear" w:color="auto" w:fill="1E1E1E"/>
+        <w:wordWrap/>
+        <w:autoSpaceDE/>
+        <w:autoSpaceDN/>
+        <w:spacing w:after="0" w:line="285" w:lineRule="atLeast"/>
+        <w:jc w:val="left"/>
+        <w:rPr>
+          <w:rFonts w:ascii="Consolas" w:eastAsia="굴림" w:hAnsi="Consolas" w:cs="굴림"/>
+          <w:color w:val="D4D4D4"/>
+          <w:kern w:val="0"/>
+          <w:sz w:val="21"/>
+          <w:szCs w:val="21"/>
+        </w:rPr>
+      </w:pPr>
+      <w:r>
+        <w:rPr>
+          <w:rFonts w:ascii="Consolas" w:eastAsia="굴림" w:hAnsi="Consolas" w:cs="굴림"/>
+          <w:color w:val="569CD6"/>
+          <w:kern w:val="0"/>
+          <w:sz w:val="21"/>
+          <w:szCs w:val="21"/>
+        </w:rPr>
+        <w:t>def</w:t>
+      </w:r>
+      <w:r>
+        <w:rPr>
+          <w:rFonts w:ascii="Consolas" w:eastAsia="굴림" w:hAnsi="Consolas" w:cs="굴림"/>
+          <w:color w:val="D4D4D4"/>
+          <w:kern w:val="0"/>
+          <w:sz w:val="21"/>
+          <w:szCs w:val="21"/>
+        </w:rPr>
+        <w:t xml:space="preserve"> </w:t>
+      </w:r>
+      <w:proofErr w:type="gramStart"/>
+      <w:r>
+        <w:rPr>
+          <w:rFonts w:ascii="Consolas" w:eastAsia="굴림" w:hAnsi="Consolas" w:cs="굴림"/>
+          <w:color w:val="DCDCAA"/>
+          <w:kern w:val="0"/>
+          <w:sz w:val="21"/>
+          <w:szCs w:val="21"/>
+        </w:rPr>
+        <w:t>solution</w:t>
+      </w:r>
+      <w:r>
+        <w:rPr>
+          <w:rFonts w:ascii="Consolas" w:eastAsia="굴림" w:hAnsi="Consolas" w:cs="굴림"/>
+          <w:color w:val="D4D4D4"/>
+          <w:kern w:val="0"/>
+          <w:sz w:val="21"/>
+          <w:szCs w:val="21"/>
+        </w:rPr>
+        <w:t>(</w:t>
+      </w:r>
+      <w:proofErr w:type="gramEnd"/>
+      <w:r>
+        <w:rPr>
+          <w:rFonts w:ascii="Consolas" w:eastAsia="굴림" w:hAnsi="Consolas" w:cs="굴림"/>
+          <w:color w:val="9CDCFE"/>
+          <w:kern w:val="0"/>
+          <w:sz w:val="21"/>
+          <w:szCs w:val="21"/>
+        </w:rPr>
+        <w:t>left</w:t>
+      </w:r>
+      <w:r>
+        <w:rPr>
+          <w:rFonts w:ascii="Consolas" w:eastAsia="굴림" w:hAnsi="Consolas" w:cs="굴림"/>
+          <w:color w:val="D4D4D4"/>
+          <w:kern w:val="0"/>
+          <w:sz w:val="21"/>
+          <w:szCs w:val="21"/>
+        </w:rPr>
+        <w:t xml:space="preserve">, </w:t>
+      </w:r>
+      <w:r>
+        <w:rPr>
+          <w:rFonts w:ascii="Consolas" w:eastAsia="굴림" w:hAnsi="Consolas" w:cs="굴림"/>
+          <w:color w:val="9CDCFE"/>
+          <w:kern w:val="0"/>
+          <w:sz w:val="21"/>
+          <w:szCs w:val="21"/>
+        </w:rPr>
+        <w:t>right</w:t>
+      </w:r>
+      <w:r>
+        <w:rPr>
+          <w:rFonts w:ascii="Consolas" w:eastAsia="굴림" w:hAnsi="Consolas" w:cs="굴림"/>
+          <w:color w:val="D4D4D4"/>
+          <w:kern w:val="0"/>
+          <w:sz w:val="21"/>
+          <w:szCs w:val="21"/>
+        </w:rPr>
+        <w:t>):</w:t>
+      </w:r>
+    </w:p>
+    <w:p>
+      <w:pPr>
+        <w:widowControl/>
+        <w:shd w:val="clear" w:color="auto" w:fill="1E1E1E"/>
+        <w:wordWrap/>
+        <w:autoSpaceDE/>
+        <w:autoSpaceDN/>
+        <w:spacing w:after="0" w:line="285" w:lineRule="atLeast"/>
+        <w:jc w:val="left"/>
+        <w:rPr>
+          <w:rFonts w:ascii="Consolas" w:eastAsia="굴림" w:hAnsi="Consolas" w:cs="굴림"/>
+          <w:color w:val="D4D4D4"/>
+          <w:kern w:val="0"/>
+          <w:sz w:val="21"/>
+          <w:szCs w:val="21"/>
+        </w:rPr>
+      </w:pPr>
+      <w:r>
+        <w:rPr>
+          <w:rFonts w:ascii="Consolas" w:eastAsia="굴림" w:hAnsi="Consolas" w:cs="굴림"/>
+          <w:color w:val="D4D4D4"/>
+          <w:kern w:val="0"/>
+          <w:sz w:val="21"/>
+          <w:szCs w:val="21"/>
+        </w:rPr>
+        <w:t xml:space="preserve">    </w:t>
+      </w:r>
+      <w:r>
+        <w:rPr>
+          <w:rFonts w:ascii="Consolas" w:eastAsia="굴림" w:hAnsi="Consolas" w:cs="굴림"/>
+          <w:color w:val="9CDCFE"/>
+          <w:kern w:val="0"/>
+          <w:sz w:val="21"/>
+          <w:szCs w:val="21"/>
+        </w:rPr>
+        <w:t>result</w:t>
+      </w:r>
+      <w:r>
+        <w:rPr>
+          <w:rFonts w:ascii="Consolas" w:eastAsia="굴림" w:hAnsi="Consolas" w:cs="굴림"/>
+          <w:color w:val="D4D4D4"/>
+          <w:kern w:val="0"/>
+          <w:sz w:val="21"/>
+          <w:szCs w:val="21"/>
+        </w:rPr>
+        <w:t xml:space="preserve"> = []</w:t>
+      </w:r>
+    </w:p>
+    <w:p>
+      <w:pPr>
+        <w:widowControl/>
+        <w:shd w:val="clear" w:color="auto" w:fill="1E1E1E"/>
+        <w:wordWrap/>
+        <w:autoSpaceDE/>
+        <w:autoSpaceDN/>
+        <w:spacing w:after="0" w:line="285" w:lineRule="atLeast"/>
+        <w:jc w:val="left"/>
+        <w:rPr>
+          <w:rFonts w:ascii="Consolas" w:eastAsia="굴림" w:hAnsi="Consolas" w:cs="굴림"/>
+          <w:color w:val="D4D4D4"/>
+          <w:kern w:val="0"/>
+          <w:sz w:val="21"/>
+          <w:szCs w:val="21"/>
+        </w:rPr>
+      </w:pPr>
+      <w:r>
+        <w:rPr>
+          <w:rFonts w:ascii="Consolas" w:eastAsia="굴림" w:hAnsi="Consolas" w:cs="굴림"/>
+          <w:color w:val="D4D4D4"/>
+          <w:kern w:val="0"/>
+          <w:sz w:val="21"/>
+          <w:szCs w:val="21"/>
+        </w:rPr>
+        <w:t xml:space="preserve">    </w:t>
+      </w:r>
+      <w:r>
+        <w:rPr>
+          <w:rFonts w:ascii="Consolas" w:eastAsia="굴림" w:hAnsi="Consolas" w:cs="굴림"/>
+          <w:color w:val="9CDCFE"/>
+          <w:kern w:val="0"/>
+          <w:sz w:val="21"/>
+          <w:szCs w:val="21"/>
+        </w:rPr>
+        <w:t>answer</w:t>
+      </w:r>
+      <w:r>
+        <w:rPr>
+          <w:rFonts w:ascii="Consolas" w:eastAsia="굴림" w:hAnsi="Consolas" w:cs="굴림"/>
+          <w:color w:val="D4D4D4"/>
+          <w:kern w:val="0"/>
+          <w:sz w:val="21"/>
+          <w:szCs w:val="21"/>
+        </w:rPr>
+        <w:t xml:space="preserve"> = </w:t>
+      </w:r>
+      <w:r>
+        <w:rPr>
+          <w:rFonts w:ascii="Consolas" w:eastAsia="굴림" w:hAnsi="Consolas" w:cs="굴림"/>
+          <w:color w:val="B5CEA8"/>
+          <w:kern w:val="0"/>
+          <w:sz w:val="21"/>
+          <w:szCs w:val="21"/>
+        </w:rPr>
+        <w:t>0</w:t>
+      </w:r>
+    </w:p>
+    <w:p>
+      <w:pPr>
+        <w:widowControl/>
+        <w:shd w:val="clear" w:color="auto" w:fill="1E1E1E"/>
+        <w:wordWrap/>
+        <w:autoSpaceDE/>
+        <w:autoSpaceDN/>
+        <w:spacing w:after="0" w:line="285" w:lineRule="atLeast"/>
+        <w:jc w:val="left"/>
+        <w:rPr>
+          <w:rFonts w:ascii="Consolas" w:eastAsia="굴림" w:hAnsi="Consolas" w:cs="굴림"/>
+          <w:color w:val="D4D4D4"/>
+          <w:kern w:val="0"/>
+          <w:sz w:val="21"/>
+          <w:szCs w:val="21"/>
+        </w:rPr>
+      </w:pPr>
+      <w:r>
+        <w:rPr>
+          <w:rFonts w:ascii="Consolas" w:eastAsia="굴림" w:hAnsi="Consolas" w:cs="굴림"/>
+          <w:color w:val="D4D4D4"/>
+          <w:kern w:val="0"/>
+          <w:sz w:val="21"/>
+          <w:szCs w:val="21"/>
+        </w:rPr>
+        <w:t xml:space="preserve">    </w:t>
+      </w:r>
+      <w:r>
+        <w:rPr>
+          <w:rFonts w:ascii="Consolas" w:eastAsia="굴림" w:hAnsi="Consolas" w:cs="굴림"/>
+          <w:color w:val="C586C0"/>
+          <w:kern w:val="0"/>
+          <w:sz w:val="21"/>
+          <w:szCs w:val="21"/>
+        </w:rPr>
+        <w:t>for</w:t>
+      </w:r>
+      <w:r>
+        <w:rPr>
+          <w:rFonts w:ascii="Consolas" w:eastAsia="굴림" w:hAnsi="Consolas" w:cs="굴림"/>
+          <w:color w:val="D4D4D4"/>
+          <w:kern w:val="0"/>
+          <w:sz w:val="21"/>
+          <w:szCs w:val="21"/>
+        </w:rPr>
+        <w:t xml:space="preserve"> </w:t>
+      </w:r>
+      <w:proofErr w:type="spellStart"/>
+      <w:r>
+        <w:rPr>
+          <w:rFonts w:ascii="Consolas" w:eastAsia="굴림" w:hAnsi="Consolas" w:cs="굴림"/>
+          <w:color w:val="9CDCFE"/>
+          <w:kern w:val="0"/>
+          <w:sz w:val="21"/>
+          <w:szCs w:val="21"/>
+        </w:rPr>
+        <w:t>i</w:t>
+      </w:r>
+      <w:proofErr w:type="spellEnd"/>
+      <w:r>
+        <w:rPr>
+          <w:rFonts w:ascii="Consolas" w:eastAsia="굴림" w:hAnsi="Consolas" w:cs="굴림"/>
+          <w:color w:val="D4D4D4"/>
+          <w:kern w:val="0"/>
+          <w:sz w:val="21"/>
+          <w:szCs w:val="21"/>
+        </w:rPr>
+        <w:t xml:space="preserve"> </w:t>
+      </w:r>
+      <w:r>
+        <w:rPr>
+          <w:rFonts w:ascii="Consolas" w:eastAsia="굴림" w:hAnsi="Consolas" w:cs="굴림"/>
+          <w:color w:val="C586C0"/>
+          <w:kern w:val="0"/>
+          <w:sz w:val="21"/>
+          <w:szCs w:val="21"/>
+        </w:rPr>
+        <w:t>in</w:t>
+      </w:r>
+      <w:r>
+        <w:rPr>
+          <w:rFonts w:ascii="Consolas" w:eastAsia="굴림" w:hAnsi="Consolas" w:cs="굴림"/>
+          <w:color w:val="D4D4D4"/>
+          <w:kern w:val="0"/>
+          <w:sz w:val="21"/>
+          <w:szCs w:val="21"/>
+        </w:rPr>
+        <w:t xml:space="preserve"> </w:t>
+      </w:r>
+      <w:proofErr w:type="gramStart"/>
+      <w:r>
+        <w:rPr>
+          <w:rFonts w:ascii="Consolas" w:eastAsia="굴림" w:hAnsi="Consolas" w:cs="굴림"/>
+          <w:color w:val="4EC9B0"/>
+          <w:kern w:val="0"/>
+          <w:sz w:val="21"/>
+          <w:szCs w:val="21"/>
+        </w:rPr>
+        <w:t>range</w:t>
+      </w:r>
+      <w:r>
+        <w:rPr>
+          <w:rFonts w:ascii="Consolas" w:eastAsia="굴림" w:hAnsi="Consolas" w:cs="굴림"/>
+          <w:color w:val="D4D4D4"/>
+          <w:kern w:val="0"/>
+          <w:sz w:val="21"/>
+          <w:szCs w:val="21"/>
+        </w:rPr>
+        <w:t>(</w:t>
+      </w:r>
+      <w:proofErr w:type="gramEnd"/>
+      <w:r>
+        <w:rPr>
+          <w:rFonts w:ascii="Consolas" w:eastAsia="굴림" w:hAnsi="Consolas" w:cs="굴림"/>
+          <w:color w:val="9CDCFE"/>
+          <w:kern w:val="0"/>
+          <w:sz w:val="21"/>
+          <w:szCs w:val="21"/>
+        </w:rPr>
+        <w:t>left</w:t>
+      </w:r>
+      <w:r>
+        <w:rPr>
+          <w:rFonts w:ascii="Consolas" w:eastAsia="굴림" w:hAnsi="Consolas" w:cs="굴림"/>
+          <w:color w:val="D4D4D4"/>
+          <w:kern w:val="0"/>
+          <w:sz w:val="21"/>
+          <w:szCs w:val="21"/>
+        </w:rPr>
+        <w:t xml:space="preserve">, </w:t>
+      </w:r>
+      <w:r>
+        <w:rPr>
+          <w:rFonts w:ascii="Consolas" w:eastAsia="굴림" w:hAnsi="Consolas" w:cs="굴림"/>
+          <w:color w:val="9CDCFE"/>
+          <w:kern w:val="0"/>
+          <w:sz w:val="21"/>
+          <w:szCs w:val="21"/>
+        </w:rPr>
+        <w:t>right</w:t>
+      </w:r>
+      <w:r>
+        <w:rPr>
+          <w:rFonts w:ascii="Consolas" w:eastAsia="굴림" w:hAnsi="Consolas" w:cs="굴림"/>
+          <w:color w:val="D4D4D4"/>
+          <w:kern w:val="0"/>
+          <w:sz w:val="21"/>
+          <w:szCs w:val="21"/>
+        </w:rPr>
+        <w:t>+</w:t>
+      </w:r>
+      <w:r>
+        <w:rPr>
+          <w:rFonts w:ascii="Consolas" w:eastAsia="굴림" w:hAnsi="Consolas" w:cs="굴림"/>
+          <w:color w:val="B5CEA8"/>
+          <w:kern w:val="0"/>
+          <w:sz w:val="21"/>
+          <w:szCs w:val="21"/>
+        </w:rPr>
+        <w:t>1</w:t>
+      </w:r>
+      <w:r>
+        <w:rPr>
+          <w:rFonts w:ascii="Consolas" w:eastAsia="굴림" w:hAnsi="Consolas" w:cs="굴림"/>
+          <w:color w:val="D4D4D4"/>
+          <w:kern w:val="0"/>
+          <w:sz w:val="21"/>
+          <w:szCs w:val="21"/>
+        </w:rPr>
+        <w:t>):</w:t>
+      </w:r>
+    </w:p>
+    <w:p>
+      <w:pPr>
+        <w:widowControl/>
+        <w:shd w:val="clear" w:color="auto" w:fill="1E1E1E"/>
+        <w:wordWrap/>
+        <w:autoSpaceDE/>
+        <w:autoSpaceDN/>
+        <w:spacing w:after="0" w:line="285" w:lineRule="atLeast"/>
+        <w:jc w:val="left"/>
+        <w:rPr>
+          <w:rFonts w:ascii="Consolas" w:eastAsia="굴림" w:hAnsi="Consolas" w:cs="굴림"/>
+          <w:color w:val="D4D4D4"/>
+          <w:kern w:val="0"/>
+          <w:sz w:val="21"/>
+          <w:szCs w:val="21"/>
+        </w:rPr>
+      </w:pPr>
+      <w:r>
+        <w:rPr>
+          <w:rFonts w:ascii="Consolas" w:eastAsia="굴림" w:hAnsi="Consolas" w:cs="굴림"/>
+          <w:color w:val="D4D4D4"/>
+          <w:kern w:val="0"/>
+          <w:sz w:val="21"/>
+          <w:szCs w:val="21"/>
+        </w:rPr>
+        <w:t xml:space="preserve">        </w:t>
+      </w:r>
+      <w:proofErr w:type="spellStart"/>
+      <w:proofErr w:type="gramStart"/>
+      <w:r>
+        <w:rPr>
+          <w:rFonts w:ascii="Consolas" w:eastAsia="굴림" w:hAnsi="Consolas" w:cs="굴림"/>
+          <w:color w:val="9CDCFE"/>
+          <w:kern w:val="0"/>
+          <w:sz w:val="21"/>
+          <w:szCs w:val="21"/>
+        </w:rPr>
+        <w:t>result</w:t>
+      </w:r>
+      <w:r>
+        <w:rPr>
+          <w:rFonts w:ascii="Consolas" w:eastAsia="굴림" w:hAnsi="Consolas" w:cs="굴림"/>
+          <w:color w:val="D4D4D4"/>
+          <w:kern w:val="0"/>
+          <w:sz w:val="21"/>
+          <w:szCs w:val="21"/>
+        </w:rPr>
+        <w:t>.</w:t>
+      </w:r>
+      <w:r>
+        <w:rPr>
+          <w:rFonts w:ascii="Consolas" w:eastAsia="굴림" w:hAnsi="Consolas" w:cs="굴림"/>
+          <w:color w:val="DCDCAA"/>
+          <w:kern w:val="0"/>
+          <w:sz w:val="21"/>
+          <w:szCs w:val="21"/>
+        </w:rPr>
+        <w:t>append</w:t>
+      </w:r>
+      <w:proofErr w:type="spellEnd"/>
+      <w:proofErr w:type="gramEnd"/>
+      <w:r>
+        <w:rPr>
+          <w:rFonts w:ascii="Consolas" w:eastAsia="굴림" w:hAnsi="Consolas" w:cs="굴림"/>
+          <w:color w:val="D4D4D4"/>
+          <w:kern w:val="0"/>
+          <w:sz w:val="21"/>
+          <w:szCs w:val="21"/>
+        </w:rPr>
+        <w:t>(</w:t>
+      </w:r>
+      <w:r>
+        <w:rPr>
+          <w:rFonts w:ascii="Consolas" w:eastAsia="굴림" w:hAnsi="Consolas" w:cs="굴림"/>
+          <w:color w:val="B5CEA8"/>
+          <w:kern w:val="0"/>
+          <w:sz w:val="21"/>
+          <w:szCs w:val="21"/>
+        </w:rPr>
+        <w:t>0</w:t>
+      </w:r>
+      <w:r>
+        <w:rPr>
+          <w:rFonts w:ascii="Consolas" w:eastAsia="굴림" w:hAnsi="Consolas" w:cs="굴림"/>
+          <w:color w:val="D4D4D4"/>
+          <w:kern w:val="0"/>
+          <w:sz w:val="21"/>
+          <w:szCs w:val="21"/>
+        </w:rPr>
+        <w:t>)</w:t>
+      </w:r>
+    </w:p>
+    <w:p>
+      <w:pPr>
+        <w:widowControl/>
+        <w:shd w:val="clear" w:color="auto" w:fill="1E1E1E"/>
+        <w:wordWrap/>
+        <w:autoSpaceDE/>
+        <w:autoSpaceDN/>
+        <w:spacing w:after="0" w:line="285" w:lineRule="atLeast"/>
+        <w:jc w:val="left"/>
+        <w:rPr>
+          <w:rFonts w:ascii="Consolas" w:eastAsia="굴림" w:hAnsi="Consolas" w:cs="굴림"/>
+          <w:color w:val="D4D4D4"/>
+          <w:kern w:val="0"/>
+          <w:sz w:val="21"/>
+          <w:szCs w:val="21"/>
+        </w:rPr>
+      </w:pPr>
+      <w:r>
+        <w:rPr>
+          <w:rFonts w:ascii="Consolas" w:eastAsia="굴림" w:hAnsi="Consolas" w:cs="굴림"/>
+          <w:color w:val="D4D4D4"/>
+          <w:kern w:val="0"/>
+          <w:sz w:val="21"/>
+          <w:szCs w:val="21"/>
+        </w:rPr>
+        <w:t xml:space="preserve">        </w:t>
+      </w:r>
+      <w:r>
+        <w:rPr>
+          <w:rFonts w:ascii="Consolas" w:eastAsia="굴림" w:hAnsi="Consolas" w:cs="굴림"/>
+          <w:color w:val="C586C0"/>
+          <w:kern w:val="0"/>
+          <w:sz w:val="21"/>
+          <w:szCs w:val="21"/>
+        </w:rPr>
+        <w:t>for</w:t>
+      </w:r>
+      <w:r>
+        <w:rPr>
+          <w:rFonts w:ascii="Consolas" w:eastAsia="굴림" w:hAnsi="Consolas" w:cs="굴림"/>
+          <w:color w:val="D4D4D4"/>
+          <w:kern w:val="0"/>
+          <w:sz w:val="21"/>
+          <w:szCs w:val="21"/>
+        </w:rPr>
+        <w:t xml:space="preserve"> </w:t>
+      </w:r>
+      <w:r>
+        <w:rPr>
+          <w:rFonts w:ascii="Consolas" w:eastAsia="굴림" w:hAnsi="Consolas" w:cs="굴림"/>
+          <w:color w:val="9CDCFE"/>
+          <w:kern w:val="0"/>
+          <w:sz w:val="21"/>
+          <w:szCs w:val="21"/>
+        </w:rPr>
+        <w:t>j</w:t>
+      </w:r>
+      <w:r>
+        <w:rPr>
+          <w:rFonts w:ascii="Consolas" w:eastAsia="굴림" w:hAnsi="Consolas" w:cs="굴림"/>
+          <w:color w:val="D4D4D4"/>
+          <w:kern w:val="0"/>
+          <w:sz w:val="21"/>
+          <w:szCs w:val="21"/>
+        </w:rPr>
+        <w:t xml:space="preserve"> </w:t>
+      </w:r>
+      <w:r>
+        <w:rPr>
+          <w:rFonts w:ascii="Consolas" w:eastAsia="굴림" w:hAnsi="Consolas" w:cs="굴림"/>
+          <w:color w:val="C586C0"/>
+          <w:kern w:val="0"/>
+          <w:sz w:val="21"/>
+          <w:szCs w:val="21"/>
+        </w:rPr>
+        <w:t>in</w:t>
+      </w:r>
+      <w:r>
+        <w:rPr>
+          <w:rFonts w:ascii="Consolas" w:eastAsia="굴림" w:hAnsi="Consolas" w:cs="굴림"/>
+          <w:color w:val="D4D4D4"/>
+          <w:kern w:val="0"/>
+          <w:sz w:val="21"/>
+          <w:szCs w:val="21"/>
+        </w:rPr>
+        <w:t xml:space="preserve"> </w:t>
+      </w:r>
+      <w:r>
+        <w:rPr>
+          <w:rFonts w:ascii="Consolas" w:eastAsia="굴림" w:hAnsi="Consolas" w:cs="굴림"/>
+          <w:color w:val="4EC9B0"/>
+          <w:kern w:val="0"/>
+          <w:sz w:val="21"/>
+          <w:szCs w:val="21"/>
+        </w:rPr>
+        <w:t>range</w:t>
+      </w:r>
+      <w:r>
+        <w:rPr>
+          <w:rFonts w:ascii="Consolas" w:eastAsia="굴림" w:hAnsi="Consolas" w:cs="굴림"/>
+          <w:color w:val="D4D4D4"/>
+          <w:kern w:val="0"/>
+          <w:sz w:val="21"/>
+          <w:szCs w:val="21"/>
+        </w:rPr>
+        <w:t>(</w:t>
+      </w:r>
+      <w:proofErr w:type="gramStart"/>
+      <w:r>
+        <w:rPr>
+          <w:rFonts w:ascii="Consolas" w:eastAsia="굴림" w:hAnsi="Consolas" w:cs="굴림"/>
+          <w:color w:val="B5CEA8"/>
+          <w:kern w:val="0"/>
+          <w:sz w:val="21"/>
+          <w:szCs w:val="21"/>
+        </w:rPr>
+        <w:t>1</w:t>
+      </w:r>
+      <w:r>
+        <w:rPr>
+          <w:rFonts w:ascii="Consolas" w:eastAsia="굴림" w:hAnsi="Consolas" w:cs="굴림"/>
+          <w:color w:val="D4D4D4"/>
+          <w:kern w:val="0"/>
+          <w:sz w:val="21"/>
+          <w:szCs w:val="21"/>
+        </w:rPr>
+        <w:t>,</w:t>
+      </w:r>
+      <w:r>
+        <w:rPr>
+          <w:rFonts w:ascii="Consolas" w:eastAsia="굴림" w:hAnsi="Consolas" w:cs="굴림"/>
+          <w:color w:val="9CDCFE"/>
+          <w:kern w:val="0"/>
+          <w:sz w:val="21"/>
+          <w:szCs w:val="21"/>
+        </w:rPr>
+        <w:t>i</w:t>
+      </w:r>
+      <w:proofErr w:type="gramEnd"/>
+      <w:r>
+        <w:rPr>
+          <w:rFonts w:ascii="Consolas" w:eastAsia="굴림" w:hAnsi="Consolas" w:cs="굴림"/>
+          <w:color w:val="D4D4D4"/>
+          <w:kern w:val="0"/>
+          <w:sz w:val="21"/>
+          <w:szCs w:val="21"/>
+        </w:rPr>
+        <w:t>+</w:t>
+      </w:r>
+      <w:r>
+        <w:rPr>
+          <w:rFonts w:ascii="Consolas" w:eastAsia="굴림" w:hAnsi="Consolas" w:cs="굴림"/>
+          <w:color w:val="B5CEA8"/>
+          <w:kern w:val="0"/>
+          <w:sz w:val="21"/>
+          <w:szCs w:val="21"/>
+        </w:rPr>
+        <w:t>1</w:t>
+      </w:r>
+      <w:r>
+        <w:rPr>
+          <w:rFonts w:ascii="Consolas" w:eastAsia="굴림" w:hAnsi="Consolas" w:cs="굴림"/>
+          <w:color w:val="D4D4D4"/>
+          <w:kern w:val="0"/>
+          <w:sz w:val="21"/>
+          <w:szCs w:val="21"/>
+        </w:rPr>
+        <w:t>):</w:t>
+      </w:r>
+    </w:p>
+    <w:p>
+      <w:pPr>
+        <w:widowControl/>
+        <w:shd w:val="clear" w:color="auto" w:fill="1E1E1E"/>
+        <w:wordWrap/>
+        <w:autoSpaceDE/>
+        <w:autoSpaceDN/>
+        <w:spacing w:after="0" w:line="285" w:lineRule="atLeast"/>
+        <w:jc w:val="left"/>
+        <w:rPr>
+          <w:rFonts w:ascii="Consolas" w:eastAsia="굴림" w:hAnsi="Consolas" w:cs="굴림"/>
+          <w:color w:val="D4D4D4"/>
+          <w:kern w:val="0"/>
+          <w:sz w:val="21"/>
+          <w:szCs w:val="21"/>
+        </w:rPr>
+      </w:pPr>
+      <w:r>
+        <w:rPr>
+          <w:rFonts w:ascii="Consolas" w:eastAsia="굴림" w:hAnsi="Consolas" w:cs="굴림"/>
+          <w:color w:val="D4D4D4"/>
+          <w:kern w:val="0"/>
+          <w:sz w:val="21"/>
+          <w:szCs w:val="21"/>
+        </w:rPr>
+        <w:t xml:space="preserve">            </w:t>
+      </w:r>
+      <w:proofErr w:type="gramStart"/>
+      <w:r>
+        <w:rPr>
+          <w:rFonts w:ascii="Consolas" w:eastAsia="굴림" w:hAnsi="Consolas" w:cs="굴림"/>
+          <w:color w:val="C586C0"/>
+          <w:kern w:val="0"/>
+          <w:sz w:val="21"/>
+          <w:szCs w:val="21"/>
+        </w:rPr>
+        <w:t>if</w:t>
+      </w:r>
+      <w:r>
+        <w:rPr>
+          <w:rFonts w:ascii="Consolas" w:eastAsia="굴림" w:hAnsi="Consolas" w:cs="굴림"/>
+          <w:color w:val="D4D4D4"/>
+          <w:kern w:val="0"/>
+          <w:sz w:val="21"/>
+          <w:szCs w:val="21"/>
+        </w:rPr>
+        <w:t>(</w:t>
+      </w:r>
+      <w:proofErr w:type="spellStart"/>
+      <w:proofErr w:type="gramEnd"/>
+      <w:r>
+        <w:rPr>
+          <w:rFonts w:ascii="Consolas" w:eastAsia="굴림" w:hAnsi="Consolas" w:cs="굴림"/>
+          <w:color w:val="9CDCFE"/>
+          <w:kern w:val="0"/>
+          <w:sz w:val="21"/>
+          <w:szCs w:val="21"/>
+        </w:rPr>
+        <w:t>i</w:t>
+      </w:r>
+      <w:proofErr w:type="spellEnd"/>
+      <w:r>
+        <w:rPr>
+          <w:rFonts w:ascii="Consolas" w:eastAsia="굴림" w:hAnsi="Consolas" w:cs="굴림"/>
+          <w:color w:val="D4D4D4"/>
+          <w:kern w:val="0"/>
+          <w:sz w:val="21"/>
+          <w:szCs w:val="21"/>
+        </w:rPr>
+        <w:t xml:space="preserve"> % </w:t>
+      </w:r>
+      <w:r>
+        <w:rPr>
+          <w:rFonts w:ascii="Consolas" w:eastAsia="굴림" w:hAnsi="Consolas" w:cs="굴림"/>
+          <w:color w:val="9CDCFE"/>
+          <w:kern w:val="0"/>
+          <w:sz w:val="21"/>
+          <w:szCs w:val="21"/>
+        </w:rPr>
+        <w:t>j</w:t>
+      </w:r>
+      <w:r>
+        <w:rPr>
+          <w:rFonts w:ascii="Consolas" w:eastAsia="굴림" w:hAnsi="Consolas" w:cs="굴림"/>
+          <w:color w:val="D4D4D4"/>
+          <w:kern w:val="0"/>
+          <w:sz w:val="21"/>
+          <w:szCs w:val="21"/>
+        </w:rPr>
+        <w:t xml:space="preserve"> == </w:t>
+      </w:r>
+      <w:r>
+        <w:rPr>
+          <w:rFonts w:ascii="Consolas" w:eastAsia="굴림" w:hAnsi="Consolas" w:cs="굴림"/>
+          <w:color w:val="B5CEA8"/>
+          <w:kern w:val="0"/>
+          <w:sz w:val="21"/>
+          <w:szCs w:val="21"/>
+        </w:rPr>
+        <w:t>0</w:t>
+      </w:r>
+      <w:r>
+        <w:rPr>
+          <w:rFonts w:ascii="Consolas" w:eastAsia="굴림" w:hAnsi="Consolas" w:cs="굴림"/>
+          <w:color w:val="D4D4D4"/>
+          <w:kern w:val="0"/>
+          <w:sz w:val="21"/>
+          <w:szCs w:val="21"/>
+        </w:rPr>
+        <w:t>):</w:t>
+      </w:r>
+    </w:p>
+    <w:p>
+      <w:pPr>
+        <w:widowControl/>
+        <w:shd w:val="clear" w:color="auto" w:fill="1E1E1E"/>
+        <w:wordWrap/>
+        <w:autoSpaceDE/>
+        <w:autoSpaceDN/>
+        <w:spacing w:after="0" w:line="285" w:lineRule="atLeast"/>
+        <w:jc w:val="left"/>
+        <w:rPr>
+          <w:rFonts w:ascii="Consolas" w:eastAsia="굴림" w:hAnsi="Consolas" w:cs="굴림"/>
+          <w:color w:val="D4D4D4"/>
+          <w:kern w:val="0"/>
+          <w:sz w:val="21"/>
+          <w:szCs w:val="21"/>
+        </w:rPr>
+      </w:pPr>
+      <w:r>
+        <w:rPr>
+          <w:rFonts w:ascii="Consolas" w:eastAsia="굴림" w:hAnsi="Consolas" w:cs="굴림"/>
+          <w:color w:val="D4D4D4"/>
+          <w:kern w:val="0"/>
+          <w:sz w:val="21"/>
+          <w:szCs w:val="21"/>
+        </w:rPr>
+        <w:t xml:space="preserve">                </w:t>
+      </w:r>
+      <w:r>
+        <w:rPr>
+          <w:rFonts w:ascii="Consolas" w:eastAsia="굴림" w:hAnsi="Consolas" w:cs="굴림"/>
+          <w:color w:val="9CDCFE"/>
+          <w:kern w:val="0"/>
+          <w:sz w:val="21"/>
+          <w:szCs w:val="21"/>
+        </w:rPr>
+        <w:t>result</w:t>
+      </w:r>
+      <w:r>
+        <w:rPr>
+          <w:rFonts w:ascii="Consolas" w:eastAsia="굴림" w:hAnsi="Consolas" w:cs="굴림"/>
+          <w:color w:val="D4D4D4"/>
+          <w:kern w:val="0"/>
+          <w:sz w:val="21"/>
+          <w:szCs w:val="21"/>
+        </w:rPr>
+        <w:t>[</w:t>
+      </w:r>
+      <w:proofErr w:type="spellStart"/>
+      <w:r>
+        <w:rPr>
+          <w:rFonts w:ascii="Consolas" w:eastAsia="굴림" w:hAnsi="Consolas" w:cs="굴림"/>
+          <w:color w:val="DCDCAA"/>
+          <w:kern w:val="0"/>
+          <w:sz w:val="21"/>
+          <w:szCs w:val="21"/>
+        </w:rPr>
+        <w:t>len</w:t>
+      </w:r>
+      <w:proofErr w:type="spellEnd"/>
+      <w:r>
+        <w:rPr>
+          <w:rFonts w:ascii="Consolas" w:eastAsia="굴림" w:hAnsi="Consolas" w:cs="굴림"/>
+          <w:color w:val="D4D4D4"/>
+          <w:kern w:val="0"/>
+          <w:sz w:val="21"/>
+          <w:szCs w:val="21"/>
+        </w:rPr>
+        <w:t>(</w:t>
+      </w:r>
+      <w:r>
+        <w:rPr>
+          <w:rFonts w:ascii="Consolas" w:eastAsia="굴림" w:hAnsi="Consolas" w:cs="굴림"/>
+          <w:color w:val="9CDCFE"/>
+          <w:kern w:val="0"/>
+          <w:sz w:val="21"/>
+          <w:szCs w:val="21"/>
+        </w:rPr>
+        <w:t>result</w:t>
+      </w:r>
+      <w:r>
+        <w:rPr>
+          <w:rFonts w:ascii="Consolas" w:eastAsia="굴림" w:hAnsi="Consolas" w:cs="굴림"/>
+          <w:color w:val="D4D4D4"/>
+          <w:kern w:val="0"/>
+          <w:sz w:val="21"/>
+          <w:szCs w:val="21"/>
+        </w:rPr>
+        <w:t>)-</w:t>
+      </w:r>
+      <w:r>
+        <w:rPr>
+          <w:rFonts w:ascii="Consolas" w:eastAsia="굴림" w:hAnsi="Consolas" w:cs="굴림"/>
+          <w:color w:val="B5CEA8"/>
+          <w:kern w:val="0"/>
+          <w:sz w:val="21"/>
+          <w:szCs w:val="21"/>
+        </w:rPr>
+        <w:t>1</w:t>
+      </w:r>
+      <w:r>
+        <w:rPr>
+          <w:rFonts w:ascii="Consolas" w:eastAsia="굴림" w:hAnsi="Consolas" w:cs="굴림"/>
+          <w:color w:val="D4D4D4"/>
+          <w:kern w:val="0"/>
+          <w:sz w:val="21"/>
+          <w:szCs w:val="21"/>
+        </w:rPr>
+        <w:t xml:space="preserve">] += </w:t>
+      </w:r>
+      <w:r>
+        <w:rPr>
+          <w:rFonts w:ascii="Consolas" w:eastAsia="굴림" w:hAnsi="Consolas" w:cs="굴림"/>
+          <w:color w:val="B5CEA8"/>
+          <w:kern w:val="0"/>
+          <w:sz w:val="21"/>
+          <w:szCs w:val="21"/>
+        </w:rPr>
+        <w:t>1</w:t>
+      </w:r>
+    </w:p>
+    <w:p>
+      <w:pPr>
+        <w:widowControl/>
+        <w:shd w:val="clear" w:color="auto" w:fill="1E1E1E"/>
+        <w:wordWrap/>
+        <w:autoSpaceDE/>
+        <w:autoSpaceDN/>
+        <w:spacing w:after="0" w:line="285" w:lineRule="atLeast"/>
+        <w:jc w:val="left"/>
+        <w:rPr>
+          <w:rFonts w:ascii="Consolas" w:eastAsia="굴림" w:hAnsi="Consolas" w:cs="굴림"/>
+          <w:color w:val="D4D4D4"/>
+          <w:kern w:val="0"/>
+          <w:sz w:val="21"/>
+          <w:szCs w:val="21"/>
+        </w:rPr>
+      </w:pPr>
+      <w:r>
+        <w:rPr>
+          <w:rFonts w:ascii="Consolas" w:eastAsia="굴림" w:hAnsi="Consolas" w:cs="굴림"/>
+          <w:color w:val="D4D4D4"/>
+          <w:kern w:val="0"/>
+          <w:sz w:val="21"/>
+          <w:szCs w:val="21"/>
+        </w:rPr>
+        <w:t xml:space="preserve">        </w:t>
+      </w:r>
+      <w:r>
+        <w:rPr>
+          <w:rFonts w:ascii="Consolas" w:eastAsia="굴림" w:hAnsi="Consolas" w:cs="굴림"/>
+          <w:color w:val="C586C0"/>
+          <w:kern w:val="0"/>
+          <w:sz w:val="21"/>
+          <w:szCs w:val="21"/>
+        </w:rPr>
+        <w:t>if</w:t>
+      </w:r>
+      <w:r>
+        <w:rPr>
+          <w:rFonts w:ascii="Consolas" w:eastAsia="굴림" w:hAnsi="Consolas" w:cs="굴림"/>
+          <w:color w:val="D4D4D4"/>
+          <w:kern w:val="0"/>
+          <w:sz w:val="21"/>
+          <w:szCs w:val="21"/>
+        </w:rPr>
+        <w:t xml:space="preserve"> </w:t>
+      </w:r>
+      <w:r>
+        <w:rPr>
+          <w:rFonts w:ascii="Consolas" w:eastAsia="굴림" w:hAnsi="Consolas" w:cs="굴림"/>
+          <w:color w:val="9CDCFE"/>
+          <w:kern w:val="0"/>
+          <w:sz w:val="21"/>
+          <w:szCs w:val="21"/>
+        </w:rPr>
+        <w:t>result</w:t>
+      </w:r>
+      <w:r>
+        <w:rPr>
+          <w:rFonts w:ascii="Consolas" w:eastAsia="굴림" w:hAnsi="Consolas" w:cs="굴림"/>
+          <w:color w:val="D4D4D4"/>
+          <w:kern w:val="0"/>
+          <w:sz w:val="21"/>
+          <w:szCs w:val="21"/>
+        </w:rPr>
+        <w:t>[</w:t>
+      </w:r>
+      <w:proofErr w:type="spellStart"/>
+      <w:r>
+        <w:rPr>
+          <w:rFonts w:ascii="Consolas" w:eastAsia="굴림" w:hAnsi="Consolas" w:cs="굴림"/>
+          <w:color w:val="DCDCAA"/>
+          <w:kern w:val="0"/>
+          <w:sz w:val="21"/>
+          <w:szCs w:val="21"/>
+        </w:rPr>
+        <w:t>len</w:t>
+      </w:r>
+      <w:proofErr w:type="spellEnd"/>
+      <w:r>
+        <w:rPr>
+          <w:rFonts w:ascii="Consolas" w:eastAsia="굴림" w:hAnsi="Consolas" w:cs="굴림"/>
+          <w:color w:val="D4D4D4"/>
+          <w:kern w:val="0"/>
+          <w:sz w:val="21"/>
+          <w:szCs w:val="21"/>
+        </w:rPr>
+        <w:t>(</w:t>
+      </w:r>
+      <w:r>
+        <w:rPr>
+          <w:rFonts w:ascii="Consolas" w:eastAsia="굴림" w:hAnsi="Consolas" w:cs="굴림"/>
+          <w:color w:val="9CDCFE"/>
+          <w:kern w:val="0"/>
+          <w:sz w:val="21"/>
+          <w:szCs w:val="21"/>
+        </w:rPr>
+        <w:t>result</w:t>
+      </w:r>
+      <w:r>
+        <w:rPr>
+          <w:rFonts w:ascii="Consolas" w:eastAsia="굴림" w:hAnsi="Consolas" w:cs="굴림"/>
+          <w:color w:val="D4D4D4"/>
+          <w:kern w:val="0"/>
+          <w:sz w:val="21"/>
+          <w:szCs w:val="21"/>
+        </w:rPr>
+        <w:t>)-</w:t>
+      </w:r>
+      <w:r>
+        <w:rPr>
+          <w:rFonts w:ascii="Consolas" w:eastAsia="굴림" w:hAnsi="Consolas" w:cs="굴림"/>
+          <w:color w:val="B5CEA8"/>
+          <w:kern w:val="0"/>
+          <w:sz w:val="21"/>
+          <w:szCs w:val="21"/>
+        </w:rPr>
+        <w:t>1</w:t>
+      </w:r>
+      <w:r>
+        <w:rPr>
+          <w:rFonts w:ascii="Consolas" w:eastAsia="굴림" w:hAnsi="Consolas" w:cs="굴림"/>
+          <w:color w:val="D4D4D4"/>
+          <w:kern w:val="0"/>
+          <w:sz w:val="21"/>
+          <w:szCs w:val="21"/>
+        </w:rPr>
+        <w:t xml:space="preserve">] % </w:t>
+      </w:r>
+      <w:r>
+        <w:rPr>
+          <w:rFonts w:ascii="Consolas" w:eastAsia="굴림" w:hAnsi="Consolas" w:cs="굴림"/>
+          <w:color w:val="B5CEA8"/>
+          <w:kern w:val="0"/>
+          <w:sz w:val="21"/>
+          <w:szCs w:val="21"/>
+        </w:rPr>
+        <w:t>2</w:t>
+      </w:r>
+      <w:r>
+        <w:rPr>
+          <w:rFonts w:ascii="Consolas" w:eastAsia="굴림" w:hAnsi="Consolas" w:cs="굴림"/>
+          <w:color w:val="D4D4D4"/>
+          <w:kern w:val="0"/>
+          <w:sz w:val="21"/>
+          <w:szCs w:val="21"/>
+        </w:rPr>
+        <w:t xml:space="preserve"> == </w:t>
+      </w:r>
+      <w:r>
+        <w:rPr>
+          <w:rFonts w:ascii="Consolas" w:eastAsia="굴림" w:hAnsi="Consolas" w:cs="굴림"/>
+          <w:color w:val="B5CEA8"/>
+          <w:kern w:val="0"/>
+          <w:sz w:val="21"/>
+          <w:szCs w:val="21"/>
+        </w:rPr>
+        <w:t>0</w:t>
+      </w:r>
+      <w:r>
+        <w:rPr>
+          <w:rFonts w:ascii="Consolas" w:eastAsia="굴림" w:hAnsi="Consolas" w:cs="굴림"/>
+          <w:color w:val="D4D4D4"/>
+          <w:kern w:val="0"/>
+          <w:sz w:val="21"/>
+          <w:szCs w:val="21"/>
+        </w:rPr>
+        <w:t>:</w:t>
+      </w:r>
+    </w:p>
+    <w:p>
+      <w:pPr>
+        <w:widowControl/>
+        <w:shd w:val="clear" w:color="auto" w:fill="1E1E1E"/>
+        <w:wordWrap/>
+        <w:autoSpaceDE/>
+        <w:autoSpaceDN/>
+        <w:spacing w:after="0" w:line="285" w:lineRule="atLeast"/>
+        <w:jc w:val="left"/>
+        <w:rPr>
+          <w:rFonts w:ascii="Consolas" w:eastAsia="굴림" w:hAnsi="Consolas" w:cs="굴림"/>
+          <w:color w:val="D4D4D4"/>
+          <w:kern w:val="0"/>
+          <w:sz w:val="21"/>
+          <w:szCs w:val="21"/>
+        </w:rPr>
+      </w:pPr>
+      <w:r>
+        <w:rPr>
+          <w:rFonts w:ascii="Consolas" w:eastAsia="굴림" w:hAnsi="Consolas" w:cs="굴림"/>
+          <w:color w:val="D4D4D4"/>
+          <w:kern w:val="0"/>
+          <w:sz w:val="21"/>
+          <w:szCs w:val="21"/>
+        </w:rPr>
+        <w:t xml:space="preserve">            </w:t>
+      </w:r>
+      <w:r>
+        <w:rPr>
+          <w:rFonts w:ascii="Consolas" w:eastAsia="굴림" w:hAnsi="Consolas" w:cs="굴림"/>
+          <w:color w:val="9CDCFE"/>
+          <w:kern w:val="0"/>
+          <w:sz w:val="21"/>
+          <w:szCs w:val="21"/>
+        </w:rPr>
+        <w:t>answer</w:t>
+      </w:r>
+      <w:r>
+        <w:rPr>
+          <w:rFonts w:ascii="Consolas" w:eastAsia="굴림" w:hAnsi="Consolas" w:cs="굴림"/>
+          <w:color w:val="D4D4D4"/>
+          <w:kern w:val="0"/>
+          <w:sz w:val="21"/>
+          <w:szCs w:val="21"/>
+        </w:rPr>
+        <w:t xml:space="preserve"> += </w:t>
+      </w:r>
+      <w:proofErr w:type="spellStart"/>
+      <w:r>
+        <w:rPr>
+          <w:rFonts w:ascii="Consolas" w:eastAsia="굴림" w:hAnsi="Consolas" w:cs="굴림"/>
+          <w:color w:val="9CDCFE"/>
+          <w:kern w:val="0"/>
+          <w:sz w:val="21"/>
+          <w:szCs w:val="21"/>
+        </w:rPr>
+        <w:t>i</w:t>
+      </w:r>
+      <w:proofErr w:type="spellEnd"/>
+    </w:p>
+    <w:p>
+      <w:pPr>
+        <w:widowControl/>
+        <w:shd w:val="clear" w:color="auto" w:fill="1E1E1E"/>
+        <w:wordWrap/>
+        <w:autoSpaceDE/>
+        <w:autoSpaceDN/>
+        <w:spacing w:after="0" w:line="285" w:lineRule="atLeast"/>
+        <w:jc w:val="left"/>
+        <w:rPr>
+          <w:rFonts w:ascii="Consolas" w:eastAsia="굴림" w:hAnsi="Consolas" w:cs="굴림"/>
+          <w:color w:val="D4D4D4"/>
+          <w:kern w:val="0"/>
+          <w:sz w:val="21"/>
+          <w:szCs w:val="21"/>
+        </w:rPr>
+      </w:pPr>
+      <w:r>
+        <w:rPr>
+          <w:rFonts w:ascii="Consolas" w:eastAsia="굴림" w:hAnsi="Consolas" w:cs="굴림"/>
+          <w:color w:val="D4D4D4"/>
+          <w:kern w:val="0"/>
+          <w:sz w:val="21"/>
+          <w:szCs w:val="21"/>
+        </w:rPr>
+        <w:t xml:space="preserve">        </w:t>
+      </w:r>
+      <w:r>
+        <w:rPr>
+          <w:rFonts w:ascii="Consolas" w:eastAsia="굴림" w:hAnsi="Consolas" w:cs="굴림"/>
+          <w:color w:val="C586C0"/>
+          <w:kern w:val="0"/>
+          <w:sz w:val="21"/>
+          <w:szCs w:val="21"/>
+        </w:rPr>
+        <w:t>else</w:t>
+      </w:r>
+      <w:r>
+        <w:rPr>
+          <w:rFonts w:ascii="Consolas" w:eastAsia="굴림" w:hAnsi="Consolas" w:cs="굴림"/>
+          <w:color w:val="D4D4D4"/>
+          <w:kern w:val="0"/>
+          <w:sz w:val="21"/>
+          <w:szCs w:val="21"/>
+        </w:rPr>
+        <w:t>:</w:t>
+      </w:r>
+    </w:p>
+    <w:p>
+      <w:pPr>
+        <w:widowControl/>
+        <w:shd w:val="clear" w:color="auto" w:fill="1E1E1E"/>
+        <w:wordWrap/>
+        <w:autoSpaceDE/>
+        <w:autoSpaceDN/>
+        <w:spacing w:after="0" w:line="285" w:lineRule="atLeast"/>
+        <w:jc w:val="left"/>
+        <w:rPr>
+          <w:rFonts w:ascii="Consolas" w:eastAsia="굴림" w:hAnsi="Consolas" w:cs="굴림"/>
+          <w:color w:val="D4D4D4"/>
+          <w:kern w:val="0"/>
+          <w:sz w:val="21"/>
+          <w:szCs w:val="21"/>
+        </w:rPr>
+      </w:pPr>
+      <w:r>
+        <w:rPr>
+          <w:rFonts w:ascii="Consolas" w:eastAsia="굴림" w:hAnsi="Consolas" w:cs="굴림"/>
+          <w:color w:val="D4D4D4"/>
+          <w:kern w:val="0"/>
+          <w:sz w:val="21"/>
+          <w:szCs w:val="21"/>
+        </w:rPr>
+        <w:t xml:space="preserve">            </w:t>
+      </w:r>
+      <w:r>
+        <w:rPr>
+          <w:rFonts w:ascii="Consolas" w:eastAsia="굴림" w:hAnsi="Consolas" w:cs="굴림"/>
+          <w:color w:val="9CDCFE"/>
+          <w:kern w:val="0"/>
+          <w:sz w:val="21"/>
+          <w:szCs w:val="21"/>
+        </w:rPr>
+        <w:t>answer</w:t>
+      </w:r>
+      <w:r>
+        <w:rPr>
+          <w:rFonts w:ascii="Consolas" w:eastAsia="굴림" w:hAnsi="Consolas" w:cs="굴림"/>
+          <w:color w:val="D4D4D4"/>
+          <w:kern w:val="0"/>
+          <w:sz w:val="21"/>
+          <w:szCs w:val="21"/>
+        </w:rPr>
+        <w:t xml:space="preserve"> -= </w:t>
+      </w:r>
+      <w:proofErr w:type="spellStart"/>
+      <w:r>
+        <w:rPr>
+          <w:rFonts w:ascii="Consolas" w:eastAsia="굴림" w:hAnsi="Consolas" w:cs="굴림"/>
+          <w:color w:val="9CDCFE"/>
+          <w:kern w:val="0"/>
+          <w:sz w:val="21"/>
+          <w:szCs w:val="21"/>
+        </w:rPr>
+        <w:t>i</w:t>
+      </w:r>
+      <w:proofErr w:type="spellEnd"/>
+    </w:p>
+    <w:p>
+      <w:pPr>
+        <w:widowControl/>
+        <w:shd w:val="clear" w:color="auto" w:fill="1E1E1E"/>
+        <w:wordWrap/>
+        <w:autoSpaceDE/>
+        <w:autoSpaceDN/>
+        <w:spacing w:after="0" w:line="285" w:lineRule="atLeast"/>
+        <w:jc w:val="left"/>
+        <w:rPr>
+          <w:rFonts w:ascii="Consolas" w:eastAsia="굴림" w:hAnsi="Consolas" w:cs="굴림"/>
+          <w:color w:val="D4D4D4"/>
+          <w:kern w:val="0"/>
+          <w:sz w:val="21"/>
+          <w:szCs w:val="21"/>
+        </w:rPr>
+      </w:pPr>
+      <w:r>
+        <w:rPr>
+          <w:rFonts w:ascii="Consolas" w:eastAsia="굴림" w:hAnsi="Consolas" w:cs="굴림"/>
+          <w:color w:val="D4D4D4"/>
+          <w:kern w:val="0"/>
+          <w:sz w:val="21"/>
+          <w:szCs w:val="21"/>
+        </w:rPr>
+        <w:t xml:space="preserve">    </w:t>
+      </w:r>
+      <w:r>
+        <w:rPr>
+          <w:rFonts w:ascii="Consolas" w:eastAsia="굴림" w:hAnsi="Consolas" w:cs="굴림"/>
+          <w:color w:val="C586C0"/>
+          <w:kern w:val="0"/>
+          <w:sz w:val="21"/>
+          <w:szCs w:val="21"/>
+        </w:rPr>
+        <w:t>return</w:t>
+      </w:r>
+      <w:r>
+        <w:rPr>
+          <w:rFonts w:ascii="Consolas" w:eastAsia="굴림" w:hAnsi="Consolas" w:cs="굴림"/>
+          <w:color w:val="D4D4D4"/>
+          <w:kern w:val="0"/>
+          <w:sz w:val="21"/>
+          <w:szCs w:val="21"/>
+        </w:rPr>
+        <w:t xml:space="preserve"> </w:t>
+      </w:r>
+      <w:r>
+        <w:rPr>
+          <w:rFonts w:ascii="Consolas" w:eastAsia="굴림" w:hAnsi="Consolas" w:cs="굴림"/>
+          <w:color w:val="9CDCFE"/>
+          <w:kern w:val="0"/>
+          <w:sz w:val="21"/>
+          <w:szCs w:val="21"/>
+        </w:rPr>
+        <w:t>answer</w:t>
+      </w:r>
+    </w:p>
+    <w:p>
+      <w:pPr>
+        <w:widowControl/>
+        <w:shd w:val="clear" w:color="auto" w:fill="1E1E1E"/>
+        <w:wordWrap/>
+        <w:autoSpaceDE/>
+        <w:autoSpaceDN/>
+        <w:spacing w:after="0" w:line="285" w:lineRule="atLeast"/>
+        <w:jc w:val="left"/>
+        <w:rPr>
+          <w:rFonts w:ascii="Consolas" w:eastAsia="굴림" w:hAnsi="Consolas" w:cs="굴림"/>
+          <w:color w:val="D4D4D4"/>
+          <w:kern w:val="0"/>
+          <w:sz w:val="21"/>
+          <w:szCs w:val="21"/>
+        </w:rPr>
+      </w:pPr>
+    </w:p>
+    <w:p>
+      <w:pPr>
+        <w:widowControl/>
+        <w:shd w:val="clear" w:color="auto" w:fill="1E1E1E"/>
+        <w:wordWrap/>
+        <w:autoSpaceDE/>
+        <w:autoSpaceDN/>
+        <w:spacing w:after="0" w:line="285" w:lineRule="atLeast"/>
+        <w:jc w:val="left"/>
+        <w:rPr>
+          <w:rFonts w:ascii="Consolas" w:eastAsia="굴림" w:hAnsi="Consolas" w:cs="굴림"/>
+          <w:color w:val="D4D4D4"/>
+          <w:kern w:val="0"/>
+          <w:sz w:val="21"/>
+          <w:szCs w:val="21"/>
+        </w:rPr>
+      </w:pPr>
+      <w:r>
+        <w:rPr>
+          <w:rFonts w:ascii="Consolas" w:eastAsia="굴림" w:hAnsi="Consolas" w:cs="굴림"/>
+          <w:color w:val="9CDCFE"/>
+          <w:kern w:val="0"/>
+          <w:sz w:val="21"/>
+          <w:szCs w:val="21"/>
+        </w:rPr>
+        <w:t>left1</w:t>
+      </w:r>
+      <w:r>
+        <w:rPr>
+          <w:rFonts w:ascii="Consolas" w:eastAsia="굴림" w:hAnsi="Consolas" w:cs="굴림"/>
+          <w:color w:val="D4D4D4"/>
+          <w:kern w:val="0"/>
+          <w:sz w:val="21"/>
+          <w:szCs w:val="21"/>
+        </w:rPr>
+        <w:t xml:space="preserve"> = </w:t>
+      </w:r>
+      <w:r>
+        <w:rPr>
+          <w:rFonts w:ascii="Consolas" w:eastAsia="굴림" w:hAnsi="Consolas" w:cs="굴림"/>
+          <w:color w:val="B5CEA8"/>
+          <w:kern w:val="0"/>
+          <w:sz w:val="21"/>
+          <w:szCs w:val="21"/>
+        </w:rPr>
+        <w:t>13</w:t>
+      </w:r>
+    </w:p>
+    <w:p>
+      <w:pPr>
+        <w:widowControl/>
+        <w:shd w:val="clear" w:color="auto" w:fill="1E1E1E"/>
+        <w:wordWrap/>
+        <w:autoSpaceDE/>
+        <w:autoSpaceDN/>
+        <w:spacing w:after="0" w:line="285" w:lineRule="atLeast"/>
+        <w:jc w:val="left"/>
+        <w:rPr>
+          <w:rFonts w:ascii="Consolas" w:eastAsia="굴림" w:hAnsi="Consolas" w:cs="굴림"/>
+          <w:color w:val="D4D4D4"/>
+          <w:kern w:val="0"/>
+          <w:sz w:val="21"/>
+          <w:szCs w:val="21"/>
+        </w:rPr>
+      </w:pPr>
+      <w:r>
+        <w:rPr>
+          <w:rFonts w:ascii="Consolas" w:eastAsia="굴림" w:hAnsi="Consolas" w:cs="굴림"/>
+          <w:color w:val="9CDCFE"/>
+          <w:kern w:val="0"/>
+          <w:sz w:val="21"/>
+          <w:szCs w:val="21"/>
+        </w:rPr>
+        <w:t>left2</w:t>
+      </w:r>
+      <w:r>
+        <w:rPr>
+          <w:rFonts w:ascii="Consolas" w:eastAsia="굴림" w:hAnsi="Consolas" w:cs="굴림"/>
+          <w:color w:val="D4D4D4"/>
+          <w:kern w:val="0"/>
+          <w:sz w:val="21"/>
+          <w:szCs w:val="21"/>
+        </w:rPr>
+        <w:t xml:space="preserve"> = </w:t>
+      </w:r>
+      <w:r>
+        <w:rPr>
+          <w:rFonts w:ascii="Consolas" w:eastAsia="굴림" w:hAnsi="Consolas" w:cs="굴림"/>
+          <w:color w:val="B5CEA8"/>
+          <w:kern w:val="0"/>
+          <w:sz w:val="21"/>
+          <w:szCs w:val="21"/>
+        </w:rPr>
+        <w:t>24</w:t>
+      </w:r>
+    </w:p>
+    <w:p>
+      <w:pPr>
+        <w:widowControl/>
+        <w:shd w:val="clear" w:color="auto" w:fill="1E1E1E"/>
+        <w:wordWrap/>
+        <w:autoSpaceDE/>
+        <w:autoSpaceDN/>
+        <w:spacing w:after="0" w:line="285" w:lineRule="atLeast"/>
+        <w:jc w:val="left"/>
+        <w:rPr>
+          <w:rFonts w:ascii="Consolas" w:eastAsia="굴림" w:hAnsi="Consolas" w:cs="굴림"/>
+          <w:color w:val="D4D4D4"/>
+          <w:kern w:val="0"/>
+          <w:sz w:val="21"/>
+          <w:szCs w:val="21"/>
+        </w:rPr>
+      </w:pPr>
+      <w:r>
+        <w:rPr>
+          <w:rFonts w:ascii="Consolas" w:eastAsia="굴림" w:hAnsi="Consolas" w:cs="굴림"/>
+          <w:color w:val="9CDCFE"/>
+          <w:kern w:val="0"/>
+          <w:sz w:val="21"/>
+          <w:szCs w:val="21"/>
+        </w:rPr>
+        <w:t>right1</w:t>
+      </w:r>
+      <w:r>
+        <w:rPr>
+          <w:rFonts w:ascii="Consolas" w:eastAsia="굴림" w:hAnsi="Consolas" w:cs="굴림"/>
+          <w:color w:val="D4D4D4"/>
+          <w:kern w:val="0"/>
+          <w:sz w:val="21"/>
+          <w:szCs w:val="21"/>
+        </w:rPr>
+        <w:t xml:space="preserve"> = </w:t>
+      </w:r>
+      <w:r>
+        <w:rPr>
+          <w:rFonts w:ascii="Consolas" w:eastAsia="굴림" w:hAnsi="Consolas" w:cs="굴림"/>
+          <w:color w:val="B5CEA8"/>
+          <w:kern w:val="0"/>
+          <w:sz w:val="21"/>
+          <w:szCs w:val="21"/>
+        </w:rPr>
+        <w:t>17</w:t>
+      </w:r>
+    </w:p>
+    <w:p>
+      <w:pPr>
+        <w:widowControl/>
+        <w:shd w:val="clear" w:color="auto" w:fill="1E1E1E"/>
+        <w:wordWrap/>
+        <w:autoSpaceDE/>
+        <w:autoSpaceDN/>
+        <w:spacing w:after="0" w:line="285" w:lineRule="atLeast"/>
+        <w:jc w:val="left"/>
+        <w:rPr>
+          <w:rFonts w:ascii="Consolas" w:eastAsia="굴림" w:hAnsi="Consolas" w:cs="굴림"/>
+          <w:color w:val="D4D4D4"/>
+          <w:kern w:val="0"/>
+          <w:sz w:val="21"/>
+          <w:szCs w:val="21"/>
+        </w:rPr>
+      </w:pPr>
+      <w:r>
+        <w:rPr>
+          <w:rFonts w:ascii="Consolas" w:eastAsia="굴림" w:hAnsi="Consolas" w:cs="굴림"/>
+          <w:color w:val="9CDCFE"/>
+          <w:kern w:val="0"/>
+          <w:sz w:val="21"/>
+          <w:szCs w:val="21"/>
+        </w:rPr>
+        <w:t>right2</w:t>
+      </w:r>
+      <w:r>
+        <w:rPr>
+          <w:rFonts w:ascii="Consolas" w:eastAsia="굴림" w:hAnsi="Consolas" w:cs="굴림"/>
+          <w:color w:val="D4D4D4"/>
+          <w:kern w:val="0"/>
+          <w:sz w:val="21"/>
+          <w:szCs w:val="21"/>
+        </w:rPr>
+        <w:t xml:space="preserve"> = </w:t>
+      </w:r>
+      <w:r>
+        <w:rPr>
+          <w:rFonts w:ascii="Consolas" w:eastAsia="굴림" w:hAnsi="Consolas" w:cs="굴림"/>
+          <w:color w:val="B5CEA8"/>
+          <w:kern w:val="0"/>
+          <w:sz w:val="21"/>
+          <w:szCs w:val="21"/>
+        </w:rPr>
+        <w:t>27</w:t>
+      </w:r>
+    </w:p>
+    <w:p>
+      <w:pPr>
+        <w:widowControl/>
+        <w:shd w:val="clear" w:color="auto" w:fill="1E1E1E"/>
+        <w:wordWrap/>
+        <w:autoSpaceDE/>
+        <w:autoSpaceDN/>
+        <w:spacing w:after="0" w:line="285" w:lineRule="atLeast"/>
+        <w:jc w:val="left"/>
+        <w:rPr>
+          <w:rFonts w:ascii="Consolas" w:eastAsia="굴림" w:hAnsi="Consolas" w:cs="굴림"/>
+          <w:color w:val="D4D4D4"/>
+          <w:kern w:val="0"/>
+          <w:sz w:val="21"/>
+          <w:szCs w:val="21"/>
+        </w:rPr>
+      </w:pPr>
+      <w:r>
+        <w:rPr>
+          <w:rFonts w:ascii="Consolas" w:eastAsia="굴림" w:hAnsi="Consolas" w:cs="굴림"/>
+          <w:color w:val="DCDCAA"/>
+          <w:kern w:val="0"/>
+          <w:sz w:val="21"/>
+          <w:szCs w:val="21"/>
+        </w:rPr>
+        <w:t>print</w:t>
+      </w:r>
+      <w:r>
+        <w:rPr>
+          <w:rFonts w:ascii="Consolas" w:eastAsia="굴림" w:hAnsi="Consolas" w:cs="굴림"/>
+          <w:color w:val="D4D4D4"/>
+          <w:kern w:val="0"/>
+          <w:sz w:val="21"/>
+          <w:szCs w:val="21"/>
+        </w:rPr>
+        <w:t>(</w:t>
+      </w:r>
+      <w:r>
+        <w:rPr>
+          <w:rFonts w:ascii="Consolas" w:eastAsia="굴림" w:hAnsi="Consolas" w:cs="굴림"/>
+          <w:color w:val="DCDCAA"/>
+          <w:kern w:val="0"/>
+          <w:sz w:val="21"/>
+          <w:szCs w:val="21"/>
+        </w:rPr>
+        <w:t>solution</w:t>
+      </w:r>
+      <w:r>
+        <w:rPr>
+          <w:rFonts w:ascii="Consolas" w:eastAsia="굴림" w:hAnsi="Consolas" w:cs="굴림"/>
+          <w:color w:val="D4D4D4"/>
+          <w:kern w:val="0"/>
+          <w:sz w:val="21"/>
+          <w:szCs w:val="21"/>
+        </w:rPr>
+        <w:t>(</w:t>
+      </w:r>
+      <w:r>
+        <w:rPr>
+          <w:rFonts w:ascii="Consolas" w:eastAsia="굴림" w:hAnsi="Consolas" w:cs="굴림"/>
+          <w:color w:val="9CDCFE"/>
+          <w:kern w:val="0"/>
+          <w:sz w:val="21"/>
+          <w:szCs w:val="21"/>
+        </w:rPr>
+        <w:t>left</w:t>
+      </w:r>
+      <w:proofErr w:type="gramStart"/>
+      <w:r>
+        <w:rPr>
+          <w:rFonts w:ascii="Consolas" w:eastAsia="굴림" w:hAnsi="Consolas" w:cs="굴림"/>
+          <w:color w:val="9CDCFE"/>
+          <w:kern w:val="0"/>
+          <w:sz w:val="21"/>
+          <w:szCs w:val="21"/>
+        </w:rPr>
+        <w:t>1</w:t>
+      </w:r>
+      <w:r>
+        <w:rPr>
+          <w:rFonts w:ascii="Consolas" w:eastAsia="굴림" w:hAnsi="Consolas" w:cs="굴림"/>
+          <w:color w:val="D4D4D4"/>
+          <w:kern w:val="0"/>
+          <w:sz w:val="21"/>
+          <w:szCs w:val="21"/>
+        </w:rPr>
+        <w:t>,</w:t>
+      </w:r>
+      <w:r>
+        <w:rPr>
+          <w:rFonts w:ascii="Consolas" w:eastAsia="굴림" w:hAnsi="Consolas" w:cs="굴림"/>
+          <w:color w:val="9CDCFE"/>
+          <w:kern w:val="0"/>
+          <w:sz w:val="21"/>
+          <w:szCs w:val="21"/>
+        </w:rPr>
+        <w:t>right</w:t>
+      </w:r>
+      <w:proofErr w:type="gramEnd"/>
+      <w:r>
+        <w:rPr>
+          <w:rFonts w:ascii="Consolas" w:eastAsia="굴림" w:hAnsi="Consolas" w:cs="굴림"/>
+          <w:color w:val="9CDCFE"/>
+          <w:kern w:val="0"/>
+          <w:sz w:val="21"/>
+          <w:szCs w:val="21"/>
+        </w:rPr>
+        <w:t>1</w:t>
+      </w:r>
+      <w:r>
+        <w:rPr>
+          <w:rFonts w:ascii="Consolas" w:eastAsia="굴림" w:hAnsi="Consolas" w:cs="굴림"/>
+          <w:color w:val="D4D4D4"/>
+          <w:kern w:val="0"/>
+          <w:sz w:val="21"/>
+          <w:szCs w:val="21"/>
+        </w:rPr>
+        <w:t>))</w:t>
+      </w:r>
+    </w:p>
+    <w:p>
+      <w:pPr>
+        <w:widowControl/>
+        <w:shd w:val="clear" w:color="auto" w:fill="1E1E1E"/>
+        <w:wordWrap/>
+        <w:autoSpaceDE/>
+        <w:autoSpaceDN/>
+        <w:spacing w:after="0" w:line="285" w:lineRule="atLeast"/>
+        <w:jc w:val="left"/>
+        <w:rPr>
+          <w:rFonts w:ascii="Consolas" w:eastAsia="굴림" w:hAnsi="Consolas" w:cs="굴림"/>
+          <w:color w:val="D4D4D4"/>
+          <w:kern w:val="0"/>
+          <w:sz w:val="21"/>
+          <w:szCs w:val="21"/>
+        </w:rPr>
+      </w:pPr>
+      <w:r>
+        <w:rPr>
+          <w:rFonts w:ascii="Consolas" w:eastAsia="굴림" w:hAnsi="Consolas" w:cs="굴림"/>
+          <w:color w:val="DCDCAA"/>
+          <w:kern w:val="0"/>
+          <w:sz w:val="21"/>
+          <w:szCs w:val="21"/>
+        </w:rPr>
+        <w:t>print</w:t>
+      </w:r>
+      <w:r>
+        <w:rPr>
+          <w:rFonts w:ascii="Consolas" w:eastAsia="굴림" w:hAnsi="Consolas" w:cs="굴림"/>
+          <w:color w:val="D4D4D4"/>
+          <w:kern w:val="0"/>
+          <w:sz w:val="21"/>
+          <w:szCs w:val="21"/>
+        </w:rPr>
+        <w:t>(</w:t>
+      </w:r>
+      <w:r>
+        <w:rPr>
+          <w:rFonts w:ascii="Consolas" w:eastAsia="굴림" w:hAnsi="Consolas" w:cs="굴림"/>
+          <w:color w:val="DCDCAA"/>
+          <w:kern w:val="0"/>
+          <w:sz w:val="21"/>
+          <w:szCs w:val="21"/>
+        </w:rPr>
+        <w:t>solution</w:t>
+      </w:r>
+      <w:r>
+        <w:rPr>
+          <w:rFonts w:ascii="Consolas" w:eastAsia="굴림" w:hAnsi="Consolas" w:cs="굴림"/>
+          <w:color w:val="D4D4D4"/>
+          <w:kern w:val="0"/>
+          <w:sz w:val="21"/>
+          <w:szCs w:val="21"/>
+        </w:rPr>
+        <w:t>(</w:t>
+      </w:r>
+      <w:r>
+        <w:rPr>
+          <w:rFonts w:ascii="Consolas" w:eastAsia="굴림" w:hAnsi="Consolas" w:cs="굴림"/>
+          <w:color w:val="9CDCFE"/>
+          <w:kern w:val="0"/>
+          <w:sz w:val="21"/>
+          <w:szCs w:val="21"/>
+        </w:rPr>
+        <w:t>left</w:t>
+      </w:r>
+      <w:proofErr w:type="gramStart"/>
+      <w:r>
+        <w:rPr>
+          <w:rFonts w:ascii="Consolas" w:eastAsia="굴림" w:hAnsi="Consolas" w:cs="굴림"/>
+          <w:color w:val="9CDCFE"/>
+          <w:kern w:val="0"/>
+          <w:sz w:val="21"/>
+          <w:szCs w:val="21"/>
+        </w:rPr>
+        <w:t>2</w:t>
+      </w:r>
+      <w:r>
+        <w:rPr>
+          <w:rFonts w:ascii="Consolas" w:eastAsia="굴림" w:hAnsi="Consolas" w:cs="굴림"/>
+          <w:color w:val="D4D4D4"/>
+          <w:kern w:val="0"/>
+          <w:sz w:val="21"/>
+          <w:szCs w:val="21"/>
+        </w:rPr>
+        <w:t>,</w:t>
+      </w:r>
+      <w:r>
+        <w:rPr>
+          <w:rFonts w:ascii="Consolas" w:eastAsia="굴림" w:hAnsi="Consolas" w:cs="굴림"/>
+          <w:color w:val="9CDCFE"/>
+          <w:kern w:val="0"/>
+          <w:sz w:val="21"/>
+          <w:szCs w:val="21"/>
+        </w:rPr>
+        <w:t>right</w:t>
+      </w:r>
+      <w:proofErr w:type="gramEnd"/>
+      <w:r>
+        <w:rPr>
+          <w:rFonts w:ascii="Consolas" w:eastAsia="굴림" w:hAnsi="Consolas" w:cs="굴림"/>
+          <w:color w:val="9CDCFE"/>
+          <w:kern w:val="0"/>
+          <w:sz w:val="21"/>
+          <w:szCs w:val="21"/>
+        </w:rPr>
+        <w:t>2</w:t>
+      </w:r>
+      <w:r>
+        <w:rPr>
+          <w:rFonts w:ascii="Consolas" w:eastAsia="굴림" w:hAnsi="Consolas" w:cs="굴림"/>
+          <w:color w:val="D4D4D4"/>
+          <w:kern w:val="0"/>
+          <w:sz w:val="21"/>
+          <w:szCs w:val="21"/>
+        </w:rPr>
+        <w:t>))</w:t>
+      </w:r>
+    </w:p>
+    <w:p/>
+    <w:p>
+      <w:pPr>
+        <w:rPr>
+          <w:rFonts w:hint="eastAsia"/>
+        </w:rPr>
+      </w:pPr>
+      <w:r>
+        <w:t>https://programmers.co.kr/learn/courses/30/lessons/77884</w:t>
+      </w:r>
     </w:p>
     <w:sectPr>
       <w:pgSz w:w="11906" w:h="16838"/>
@@ -22846,7 +25728,7 @@
   <w:abstractNum w:abstractNumId="1" w15:restartNumberingAfterBreak="0">
     <w:nsid w:val="282B33B8"/>
     <w:multiLevelType w:val="hybridMultilevel"/>
-    <w:tmpl w:val="57D84AB0"/>
+    <w:tmpl w:val="7B469FDC"/>
     <w:lvl w:ilvl="0" w:tplc="0409000F">
       <w:start w:val="1"/>
       <w:numFmt w:val="decimal"/>

</xml_diff>